<commit_message>
FInished Arithmetic and Other Stuff
</commit_message>
<xml_diff>
--- a/The ARM Instruction Set Architecture.docx
+++ b/The ARM Instruction Set Architecture.docx
@@ -162,7 +162,7 @@
             </w:rPr>
             <w:fldChar w:fldCharType="separate"/>
           </w:r>
-          <w:hyperlink w:anchor="_Toc523857462" w:history="1">
+          <w:hyperlink w:anchor="_Toc523921431" w:history="1">
             <w:r>
               <w:rPr>
                 <w:rStyle w:val="Hyperlink"/>
@@ -189,7 +189,7 @@
                 <w:noProof/>
                 <w:webHidden/>
               </w:rPr>
-              <w:instrText xml:space="preserve"> PAGEREF _Toc523857462 \h </w:instrText>
+              <w:instrText xml:space="preserve"> PAGEREF _Toc523921431 \h </w:instrText>
             </w:r>
             <w:r>
               <w:rPr>
@@ -209,7 +209,7 @@
                 <w:noProof/>
                 <w:webHidden/>
               </w:rPr>
-              <w:t>4</w:t>
+              <w:t>3</w:t>
             </w:r>
             <w:r>
               <w:rPr>
@@ -234,7 +234,7 @@
               <w:lang w:val="en-AU" w:eastAsia="en-AU"/>
             </w:rPr>
           </w:pPr>
-          <w:hyperlink w:anchor="_Toc523857463" w:history="1">
+          <w:hyperlink w:anchor="_Toc523921432" w:history="1">
             <w:r>
               <w:rPr>
                 <w:rStyle w:val="Hyperlink"/>
@@ -261,7 +261,7 @@
                 <w:noProof/>
                 <w:webHidden/>
               </w:rPr>
-              <w:instrText xml:space="preserve"> PAGEREF _Toc523857463 \h </w:instrText>
+              <w:instrText xml:space="preserve"> PAGEREF _Toc523921432 \h </w:instrText>
             </w:r>
             <w:r>
               <w:rPr>
@@ -281,7 +281,7 @@
                 <w:noProof/>
                 <w:webHidden/>
               </w:rPr>
-              <w:t>5</w:t>
+              <w:t>4</w:t>
             </w:r>
             <w:r>
               <w:rPr>
@@ -306,7 +306,7 @@
               <w:lang w:val="en-AU" w:eastAsia="en-AU"/>
             </w:rPr>
           </w:pPr>
-          <w:hyperlink w:anchor="_Toc523857464" w:history="1">
+          <w:hyperlink w:anchor="_Toc523921433" w:history="1">
             <w:r>
               <w:rPr>
                 <w:rStyle w:val="Hyperlink"/>
@@ -333,7 +333,7 @@
                 <w:noProof/>
                 <w:webHidden/>
               </w:rPr>
-              <w:instrText xml:space="preserve"> PAGEREF _Toc523857464 \h </w:instrText>
+              <w:instrText xml:space="preserve"> PAGEREF _Toc523921433 \h </w:instrText>
             </w:r>
             <w:r>
               <w:rPr>
@@ -353,7 +353,7 @@
                 <w:noProof/>
                 <w:webHidden/>
               </w:rPr>
-              <w:t>6</w:t>
+              <w:t>5</w:t>
             </w:r>
             <w:r>
               <w:rPr>
@@ -378,7 +378,7 @@
               <w:lang w:val="en-AU" w:eastAsia="en-AU"/>
             </w:rPr>
           </w:pPr>
-          <w:hyperlink w:anchor="_Toc523857465" w:history="1">
+          <w:hyperlink w:anchor="_Toc523921434" w:history="1">
             <w:r>
               <w:rPr>
                 <w:rStyle w:val="Hyperlink"/>
@@ -405,7 +405,7 @@
                 <w:noProof/>
                 <w:webHidden/>
               </w:rPr>
-              <w:instrText xml:space="preserve"> PAGEREF _Toc523857465 \h </w:instrText>
+              <w:instrText xml:space="preserve"> PAGEREF _Toc523921434 \h </w:instrText>
             </w:r>
             <w:r>
               <w:rPr>
@@ -425,7 +425,7 @@
                 <w:noProof/>
                 <w:webHidden/>
               </w:rPr>
-              <w:t>7</w:t>
+              <w:t>6</w:t>
             </w:r>
             <w:r>
               <w:rPr>
@@ -450,7 +450,7 @@
               <w:lang w:val="en-AU" w:eastAsia="en-AU"/>
             </w:rPr>
           </w:pPr>
-          <w:hyperlink w:anchor="_Toc523857466" w:history="1">
+          <w:hyperlink w:anchor="_Toc523921435" w:history="1">
             <w:r>
               <w:rPr>
                 <w:rStyle w:val="Hyperlink"/>
@@ -477,7 +477,7 @@
                 <w:noProof/>
                 <w:webHidden/>
               </w:rPr>
-              <w:instrText xml:space="preserve"> PAGEREF _Toc523857466 \h </w:instrText>
+              <w:instrText xml:space="preserve"> PAGEREF _Toc523921435 \h </w:instrText>
             </w:r>
             <w:r>
               <w:rPr>
@@ -497,7 +497,7 @@
                 <w:noProof/>
                 <w:webHidden/>
               </w:rPr>
-              <w:t>8</w:t>
+              <w:t>7</w:t>
             </w:r>
             <w:r>
               <w:rPr>
@@ -522,7 +522,7 @@
               <w:lang w:val="en-AU" w:eastAsia="en-AU"/>
             </w:rPr>
           </w:pPr>
-          <w:hyperlink w:anchor="_Toc523857467" w:history="1">
+          <w:hyperlink w:anchor="_Toc523921436" w:history="1">
             <w:r>
               <w:rPr>
                 <w:rStyle w:val="Hyperlink"/>
@@ -549,7 +549,7 @@
                 <w:noProof/>
                 <w:webHidden/>
               </w:rPr>
-              <w:instrText xml:space="preserve"> PAGEREF _Toc523857467 \h </w:instrText>
+              <w:instrText xml:space="preserve"> PAGEREF _Toc523921436 \h </w:instrText>
             </w:r>
             <w:r>
               <w:rPr>
@@ -569,7 +569,7 @@
                 <w:noProof/>
                 <w:webHidden/>
               </w:rPr>
-              <w:t>9</w:t>
+              <w:t>8</w:t>
             </w:r>
             <w:r>
               <w:rPr>
@@ -594,7 +594,7 @@
               <w:lang w:val="en-AU" w:eastAsia="en-AU"/>
             </w:rPr>
           </w:pPr>
-          <w:hyperlink w:anchor="_Toc523857468" w:history="1">
+          <w:hyperlink w:anchor="_Toc523921437" w:history="1">
             <w:r>
               <w:rPr>
                 <w:rStyle w:val="Hyperlink"/>
@@ -621,7 +621,7 @@
                 <w:noProof/>
                 <w:webHidden/>
               </w:rPr>
-              <w:instrText xml:space="preserve"> PAGEREF _Toc523857468 \h </w:instrText>
+              <w:instrText xml:space="preserve"> PAGEREF _Toc523921437 \h </w:instrText>
             </w:r>
             <w:r>
               <w:rPr>
@@ -641,7 +641,7 @@
                 <w:noProof/>
                 <w:webHidden/>
               </w:rPr>
-              <w:t>11</w:t>
+              <w:t>9</w:t>
             </w:r>
             <w:r>
               <w:rPr>
@@ -666,7 +666,7 @@
               <w:lang w:val="en-AU" w:eastAsia="en-AU"/>
             </w:rPr>
           </w:pPr>
-          <w:hyperlink w:anchor="_Toc523857469" w:history="1">
+          <w:hyperlink w:anchor="_Toc523921438" w:history="1">
             <w:r>
               <w:rPr>
                 <w:rStyle w:val="Hyperlink"/>
@@ -693,7 +693,7 @@
                 <w:noProof/>
                 <w:webHidden/>
               </w:rPr>
-              <w:instrText xml:space="preserve"> PAGEREF _Toc523857469 \h </w:instrText>
+              <w:instrText xml:space="preserve"> PAGEREF _Toc523921438 \h </w:instrText>
             </w:r>
             <w:r>
               <w:rPr>
@@ -713,7 +713,7 @@
                 <w:noProof/>
                 <w:webHidden/>
               </w:rPr>
-              <w:t>12</w:t>
+              <w:t>10</w:t>
             </w:r>
             <w:r>
               <w:rPr>
@@ -738,7 +738,7 @@
               <w:lang w:val="en-AU" w:eastAsia="en-AU"/>
             </w:rPr>
           </w:pPr>
-          <w:hyperlink w:anchor="_Toc523857470" w:history="1">
+          <w:hyperlink w:anchor="_Toc523921439" w:history="1">
             <w:r>
               <w:rPr>
                 <w:rStyle w:val="Hyperlink"/>
@@ -765,7 +765,7 @@
                 <w:noProof/>
                 <w:webHidden/>
               </w:rPr>
-              <w:instrText xml:space="preserve"> PAGEREF _Toc523857470 \h </w:instrText>
+              <w:instrText xml:space="preserve"> PAGEREF _Toc523921439 \h </w:instrText>
             </w:r>
             <w:r>
               <w:rPr>
@@ -785,7 +785,7 @@
                 <w:noProof/>
                 <w:webHidden/>
               </w:rPr>
-              <w:t>12</w:t>
+              <w:t>10</w:t>
             </w:r>
             <w:r>
               <w:rPr>
@@ -810,7 +810,7 @@
               <w:lang w:val="en-AU" w:eastAsia="en-AU"/>
             </w:rPr>
           </w:pPr>
-          <w:hyperlink w:anchor="_Toc523857471" w:history="1">
+          <w:hyperlink w:anchor="_Toc523921440" w:history="1">
             <w:r>
               <w:rPr>
                 <w:rStyle w:val="Hyperlink"/>
@@ -837,7 +837,7 @@
                 <w:noProof/>
                 <w:webHidden/>
               </w:rPr>
-              <w:instrText xml:space="preserve"> PAGEREF _Toc523857471 \h </w:instrText>
+              <w:instrText xml:space="preserve"> PAGEREF _Toc523921440 \h </w:instrText>
             </w:r>
             <w:r>
               <w:rPr>
@@ -857,7 +857,7 @@
                 <w:noProof/>
                 <w:webHidden/>
               </w:rPr>
-              <w:t>13</w:t>
+              <w:t>11</w:t>
             </w:r>
             <w:r>
               <w:rPr>
@@ -882,7 +882,7 @@
               <w:lang w:val="en-AU" w:eastAsia="en-AU"/>
             </w:rPr>
           </w:pPr>
-          <w:hyperlink w:anchor="_Toc523857472" w:history="1">
+          <w:hyperlink w:anchor="_Toc523921441" w:history="1">
             <w:r>
               <w:rPr>
                 <w:rStyle w:val="Hyperlink"/>
@@ -909,7 +909,7 @@
                 <w:noProof/>
                 <w:webHidden/>
               </w:rPr>
-              <w:instrText xml:space="preserve"> PAGEREF _Toc523857472 \h </w:instrText>
+              <w:instrText xml:space="preserve"> PAGEREF _Toc523921441 \h </w:instrText>
             </w:r>
             <w:r>
               <w:rPr>
@@ -929,7 +929,79 @@
                 <w:noProof/>
                 <w:webHidden/>
               </w:rPr>
-              <w:t>14</w:t>
+              <w:t>12</w:t>
+            </w:r>
+            <w:r>
+              <w:rPr>
+                <w:noProof/>
+                <w:webHidden/>
+              </w:rPr>
+              <w:fldChar w:fldCharType="end"/>
+            </w:r>
+          </w:hyperlink>
+        </w:p>
+        <w:p>
+          <w:pPr>
+            <w:pStyle w:val="TOC2"/>
+            <w:tabs>
+              <w:tab w:val="right" w:leader="dot" w:pos="9350"/>
+            </w:tabs>
+            <w:rPr>
+              <w:noProof/>
+              <w:kern w:val="0"/>
+              <w:sz w:val="22"/>
+              <w:szCs w:val="22"/>
+              <w:lang w:val="en-AU" w:eastAsia="en-AU"/>
+            </w:rPr>
+          </w:pPr>
+          <w:hyperlink w:anchor="_Toc523921442" w:history="1">
+            <w:r>
+              <w:rPr>
+                <w:rStyle w:val="Hyperlink"/>
+                <w:noProof/>
+              </w:rPr>
+              <w:t>Example of Addition of Two 64-bit Signed/Unsigned Integers</w:t>
+            </w:r>
+            <w:r>
+              <w:rPr>
+                <w:noProof/>
+                <w:webHidden/>
+              </w:rPr>
+              <w:tab/>
+            </w:r>
+            <w:r>
+              <w:rPr>
+                <w:noProof/>
+                <w:webHidden/>
+              </w:rPr>
+              <w:fldChar w:fldCharType="begin"/>
+            </w:r>
+            <w:r>
+              <w:rPr>
+                <w:noProof/>
+                <w:webHidden/>
+              </w:rPr>
+              <w:instrText xml:space="preserve"> PAGEREF _Toc523921442 \h </w:instrText>
+            </w:r>
+            <w:r>
+              <w:rPr>
+                <w:noProof/>
+                <w:webHidden/>
+              </w:rPr>
+            </w:r>
+            <w:r>
+              <w:rPr>
+                <w:noProof/>
+                <w:webHidden/>
+              </w:rPr>
+              <w:fldChar w:fldCharType="separate"/>
+            </w:r>
+            <w:r>
+              <w:rPr>
+                <w:noProof/>
+                <w:webHidden/>
+              </w:rPr>
+              <w:t>12</w:t>
             </w:r>
             <w:r>
               <w:rPr>
@@ -954,7 +1026,7 @@
               <w:lang w:val="en-AU" w:eastAsia="en-AU"/>
             </w:rPr>
           </w:pPr>
-          <w:hyperlink w:anchor="_Toc523857473" w:history="1">
+          <w:hyperlink w:anchor="_Toc523921443" w:history="1">
             <w:r>
               <w:rPr>
                 <w:rStyle w:val="Hyperlink"/>
@@ -981,7 +1053,7 @@
                 <w:noProof/>
                 <w:webHidden/>
               </w:rPr>
-              <w:instrText xml:space="preserve"> PAGEREF _Toc523857473 \h </w:instrText>
+              <w:instrText xml:space="preserve"> PAGEREF _Toc523921443 \h </w:instrText>
             </w:r>
             <w:r>
               <w:rPr>
@@ -1001,7 +1073,7 @@
                 <w:noProof/>
                 <w:webHidden/>
               </w:rPr>
-              <w:t>15</w:t>
+              <w:t>14</w:t>
             </w:r>
             <w:r>
               <w:rPr>
@@ -1026,7 +1098,7 @@
               <w:lang w:val="en-AU" w:eastAsia="en-AU"/>
             </w:rPr>
           </w:pPr>
-          <w:hyperlink w:anchor="_Toc523857474" w:history="1">
+          <w:hyperlink w:anchor="_Toc523921444" w:history="1">
             <w:r>
               <w:rPr>
                 <w:rStyle w:val="Hyperlink"/>
@@ -1053,7 +1125,7 @@
                 <w:noProof/>
                 <w:webHidden/>
               </w:rPr>
-              <w:instrText xml:space="preserve"> PAGEREF _Toc523857474 \h </w:instrText>
+              <w:instrText xml:space="preserve"> PAGEREF _Toc523921444 \h </w:instrText>
             </w:r>
             <w:r>
               <w:rPr>
@@ -1073,7 +1145,7 @@
                 <w:noProof/>
                 <w:webHidden/>
               </w:rPr>
-              <w:t>16</w:t>
+              <w:t>15</w:t>
             </w:r>
             <w:r>
               <w:rPr>
@@ -1098,7 +1170,7 @@
               <w:lang w:val="en-AU" w:eastAsia="en-AU"/>
             </w:rPr>
           </w:pPr>
-          <w:hyperlink w:anchor="_Toc523857475" w:history="1">
+          <w:hyperlink w:anchor="_Toc523921445" w:history="1">
             <w:r>
               <w:rPr>
                 <w:rStyle w:val="Hyperlink"/>
@@ -1125,7 +1197,7 @@
                 <w:noProof/>
                 <w:webHidden/>
               </w:rPr>
-              <w:instrText xml:space="preserve"> PAGEREF _Toc523857475 \h </w:instrText>
+              <w:instrText xml:space="preserve"> PAGEREF _Toc523921445 \h </w:instrText>
             </w:r>
             <w:r>
               <w:rPr>
@@ -1145,7 +1217,7 @@
                 <w:noProof/>
                 <w:webHidden/>
               </w:rPr>
-              <w:t>16</w:t>
+              <w:t>15</w:t>
             </w:r>
             <w:r>
               <w:rPr>
@@ -1170,7 +1242,7 @@
               <w:lang w:val="en-AU" w:eastAsia="en-AU"/>
             </w:rPr>
           </w:pPr>
-          <w:hyperlink w:anchor="_Toc523857476" w:history="1">
+          <w:hyperlink w:anchor="_Toc523921446" w:history="1">
             <w:r>
               <w:rPr>
                 <w:rStyle w:val="Hyperlink"/>
@@ -1197,7 +1269,7 @@
                 <w:noProof/>
                 <w:webHidden/>
               </w:rPr>
-              <w:instrText xml:space="preserve"> PAGEREF _Toc523857476 \h </w:instrText>
+              <w:instrText xml:space="preserve"> PAGEREF _Toc523921446 \h </w:instrText>
             </w:r>
             <w:r>
               <w:rPr>
@@ -1217,7 +1289,7 @@
                 <w:noProof/>
                 <w:webHidden/>
               </w:rPr>
-              <w:t>17</w:t>
+              <w:t>16</w:t>
             </w:r>
             <w:r>
               <w:rPr>
@@ -1242,7 +1314,7 @@
               <w:lang w:val="en-AU" w:eastAsia="en-AU"/>
             </w:rPr>
           </w:pPr>
-          <w:hyperlink w:anchor="_Toc523857477" w:history="1">
+          <w:hyperlink w:anchor="_Toc523921447" w:history="1">
             <w:r>
               <w:rPr>
                 <w:rStyle w:val="Hyperlink"/>
@@ -1269,7 +1341,7 @@
                 <w:noProof/>
                 <w:webHidden/>
               </w:rPr>
-              <w:instrText xml:space="preserve"> PAGEREF _Toc523857477 \h </w:instrText>
+              <w:instrText xml:space="preserve"> PAGEREF _Toc523921447 \h </w:instrText>
             </w:r>
             <w:r>
               <w:rPr>
@@ -1289,7 +1361,7 @@
                 <w:noProof/>
                 <w:webHidden/>
               </w:rPr>
-              <w:t>18</w:t>
+              <w:t>17</w:t>
             </w:r>
             <w:r>
               <w:rPr>
@@ -1314,12 +1386,228 @@
               <w:lang w:val="en-AU" w:eastAsia="en-AU"/>
             </w:rPr>
           </w:pPr>
-          <w:hyperlink w:anchor="_Toc523857478" w:history="1">
+          <w:hyperlink w:anchor="_Toc523921448" w:history="1">
             <w:r>
               <w:rPr>
                 <w:rStyle w:val="Hyperlink"/>
                 <w:noProof/>
               </w:rPr>
+              <w:t>Low Power Consumption (Sleep) Mode</w:t>
+            </w:r>
+            <w:r>
+              <w:rPr>
+                <w:noProof/>
+                <w:webHidden/>
+              </w:rPr>
+              <w:tab/>
+            </w:r>
+            <w:r>
+              <w:rPr>
+                <w:noProof/>
+                <w:webHidden/>
+              </w:rPr>
+              <w:fldChar w:fldCharType="begin"/>
+            </w:r>
+            <w:r>
+              <w:rPr>
+                <w:noProof/>
+                <w:webHidden/>
+              </w:rPr>
+              <w:instrText xml:space="preserve"> PAGEREF _Toc523921448 \h </w:instrText>
+            </w:r>
+            <w:r>
+              <w:rPr>
+                <w:noProof/>
+                <w:webHidden/>
+              </w:rPr>
+            </w:r>
+            <w:r>
+              <w:rPr>
+                <w:noProof/>
+                <w:webHidden/>
+              </w:rPr>
+              <w:fldChar w:fldCharType="separate"/>
+            </w:r>
+            <w:r>
+              <w:rPr>
+                <w:noProof/>
+                <w:webHidden/>
+              </w:rPr>
+              <w:t>17</w:t>
+            </w:r>
+            <w:r>
+              <w:rPr>
+                <w:noProof/>
+                <w:webHidden/>
+              </w:rPr>
+              <w:fldChar w:fldCharType="end"/>
+            </w:r>
+          </w:hyperlink>
+        </w:p>
+        <w:p>
+          <w:pPr>
+            <w:pStyle w:val="TOC1"/>
+            <w:tabs>
+              <w:tab w:val="right" w:leader="dot" w:pos="9350"/>
+            </w:tabs>
+            <w:rPr>
+              <w:noProof/>
+              <w:kern w:val="0"/>
+              <w:sz w:val="22"/>
+              <w:szCs w:val="22"/>
+              <w:lang w:val="en-AU" w:eastAsia="en-AU"/>
+            </w:rPr>
+          </w:pPr>
+          <w:hyperlink w:anchor="_Toc523921449" w:history="1">
+            <w:r>
+              <w:rPr>
+                <w:rStyle w:val="Hyperlink"/>
+                <w:noProof/>
+              </w:rPr>
+              <w:t>Operating Frequency of ARM7TDMI</w:t>
+            </w:r>
+            <w:r>
+              <w:rPr>
+                <w:noProof/>
+                <w:webHidden/>
+              </w:rPr>
+              <w:tab/>
+            </w:r>
+            <w:r>
+              <w:rPr>
+                <w:noProof/>
+                <w:webHidden/>
+              </w:rPr>
+              <w:fldChar w:fldCharType="begin"/>
+            </w:r>
+            <w:r>
+              <w:rPr>
+                <w:noProof/>
+                <w:webHidden/>
+              </w:rPr>
+              <w:instrText xml:space="preserve"> PAGEREF _Toc523921449 \h </w:instrText>
+            </w:r>
+            <w:r>
+              <w:rPr>
+                <w:noProof/>
+                <w:webHidden/>
+              </w:rPr>
+            </w:r>
+            <w:r>
+              <w:rPr>
+                <w:noProof/>
+                <w:webHidden/>
+              </w:rPr>
+              <w:fldChar w:fldCharType="separate"/>
+            </w:r>
+            <w:r>
+              <w:rPr>
+                <w:noProof/>
+                <w:webHidden/>
+              </w:rPr>
+              <w:t>17</w:t>
+            </w:r>
+            <w:r>
+              <w:rPr>
+                <w:noProof/>
+                <w:webHidden/>
+              </w:rPr>
+              <w:fldChar w:fldCharType="end"/>
+            </w:r>
+          </w:hyperlink>
+        </w:p>
+        <w:p>
+          <w:pPr>
+            <w:pStyle w:val="TOC1"/>
+            <w:tabs>
+              <w:tab w:val="right" w:leader="dot" w:pos="9350"/>
+            </w:tabs>
+            <w:rPr>
+              <w:noProof/>
+              <w:kern w:val="0"/>
+              <w:sz w:val="22"/>
+              <w:szCs w:val="22"/>
+              <w:lang w:val="en-AU" w:eastAsia="en-AU"/>
+            </w:rPr>
+          </w:pPr>
+          <w:hyperlink w:anchor="_Toc523921450" w:history="1">
+            <w:r>
+              <w:rPr>
+                <w:rStyle w:val="Hyperlink"/>
+                <w:noProof/>
+              </w:rPr>
+              <w:t>The Watchdog Timer</w:t>
+            </w:r>
+            <w:r>
+              <w:rPr>
+                <w:noProof/>
+                <w:webHidden/>
+              </w:rPr>
+              <w:tab/>
+            </w:r>
+            <w:r>
+              <w:rPr>
+                <w:noProof/>
+                <w:webHidden/>
+              </w:rPr>
+              <w:fldChar w:fldCharType="begin"/>
+            </w:r>
+            <w:r>
+              <w:rPr>
+                <w:noProof/>
+                <w:webHidden/>
+              </w:rPr>
+              <w:instrText xml:space="preserve"> PAGEREF _Toc523921450 \h </w:instrText>
+            </w:r>
+            <w:r>
+              <w:rPr>
+                <w:noProof/>
+                <w:webHidden/>
+              </w:rPr>
+            </w:r>
+            <w:r>
+              <w:rPr>
+                <w:noProof/>
+                <w:webHidden/>
+              </w:rPr>
+              <w:fldChar w:fldCharType="separate"/>
+            </w:r>
+            <w:r>
+              <w:rPr>
+                <w:noProof/>
+                <w:webHidden/>
+              </w:rPr>
+              <w:t>18</w:t>
+            </w:r>
+            <w:r>
+              <w:rPr>
+                <w:noProof/>
+                <w:webHidden/>
+              </w:rPr>
+              <w:fldChar w:fldCharType="end"/>
+            </w:r>
+          </w:hyperlink>
+        </w:p>
+        <w:p>
+          <w:pPr>
+            <w:pStyle w:val="TOC1"/>
+            <w:tabs>
+              <w:tab w:val="right" w:leader="dot" w:pos="9350"/>
+            </w:tabs>
+            <w:rPr>
+              <w:noProof/>
+              <w:kern w:val="0"/>
+              <w:sz w:val="22"/>
+              <w:szCs w:val="22"/>
+              <w:lang w:val="en-AU" w:eastAsia="en-AU"/>
+            </w:rPr>
+          </w:pPr>
+          <w:hyperlink w:anchor="_Toc523921451" w:history="1">
+            <w:r>
+              <w:rPr>
+                <w:rStyle w:val="Hyperlink"/>
+                <w:noProof/>
+              </w:rPr>
               <w:t>The ARM7TDMI Instruction Set</w:t>
             </w:r>
             <w:r>
@@ -1341,7 +1629,7 @@
                 <w:noProof/>
                 <w:webHidden/>
               </w:rPr>
-              <w:instrText xml:space="preserve"> PAGEREF _Toc523857478 \h </w:instrText>
+              <w:instrText xml:space="preserve"> PAGEREF _Toc523921451 \h </w:instrText>
             </w:r>
             <w:r>
               <w:rPr>
@@ -1361,7 +1649,7 @@
                 <w:noProof/>
                 <w:webHidden/>
               </w:rPr>
-              <w:t>19</w:t>
+              <w:t>18</w:t>
             </w:r>
             <w:r>
               <w:rPr>
@@ -1386,7 +1674,7 @@
               <w:lang w:val="en-AU" w:eastAsia="en-AU"/>
             </w:rPr>
           </w:pPr>
-          <w:hyperlink w:anchor="_Toc523857479" w:history="1">
+          <w:hyperlink w:anchor="_Toc523921452" w:history="1">
             <w:r>
               <w:rPr>
                 <w:rStyle w:val="Hyperlink"/>
@@ -1413,7 +1701,79 @@
                 <w:noProof/>
                 <w:webHidden/>
               </w:rPr>
-              <w:instrText xml:space="preserve"> PAGEREF _Toc523857479 \h </w:instrText>
+              <w:instrText xml:space="preserve"> PAGEREF _Toc523921452 \h </w:instrText>
+            </w:r>
+            <w:r>
+              <w:rPr>
+                <w:noProof/>
+                <w:webHidden/>
+              </w:rPr>
+            </w:r>
+            <w:r>
+              <w:rPr>
+                <w:noProof/>
+                <w:webHidden/>
+              </w:rPr>
+              <w:fldChar w:fldCharType="separate"/>
+            </w:r>
+            <w:r>
+              <w:rPr>
+                <w:noProof/>
+                <w:webHidden/>
+              </w:rPr>
+              <w:t>19</w:t>
+            </w:r>
+            <w:r>
+              <w:rPr>
+                <w:noProof/>
+                <w:webHidden/>
+              </w:rPr>
+              <w:fldChar w:fldCharType="end"/>
+            </w:r>
+          </w:hyperlink>
+        </w:p>
+        <w:p>
+          <w:pPr>
+            <w:pStyle w:val="TOC1"/>
+            <w:tabs>
+              <w:tab w:val="right" w:leader="dot" w:pos="9350"/>
+            </w:tabs>
+            <w:rPr>
+              <w:noProof/>
+              <w:kern w:val="0"/>
+              <w:sz w:val="22"/>
+              <w:szCs w:val="22"/>
+              <w:lang w:val="en-AU" w:eastAsia="en-AU"/>
+            </w:rPr>
+          </w:pPr>
+          <w:hyperlink w:anchor="_Toc523921453" w:history="1">
+            <w:r>
+              <w:rPr>
+                <w:rStyle w:val="Hyperlink"/>
+                <w:noProof/>
+              </w:rPr>
+              <w:t>Conclusion</w:t>
+            </w:r>
+            <w:r>
+              <w:rPr>
+                <w:noProof/>
+                <w:webHidden/>
+              </w:rPr>
+              <w:tab/>
+            </w:r>
+            <w:r>
+              <w:rPr>
+                <w:noProof/>
+                <w:webHidden/>
+              </w:rPr>
+              <w:fldChar w:fldCharType="begin"/>
+            </w:r>
+            <w:r>
+              <w:rPr>
+                <w:noProof/>
+                <w:webHidden/>
+              </w:rPr>
+              <w:instrText xml:space="preserve"> PAGEREF _Toc523921453 \h </w:instrText>
             </w:r>
             <w:r>
               <w:rPr>
@@ -1459,10 +1819,9 @@
     <w:p>
       <w:pPr>
         <w:pStyle w:val="Heading1"/>
-        <w:rPr>
-          <w:sz w:val="32"/>
-        </w:rPr>
-      </w:pPr>
+        <w:jc w:val="left"/>
+      </w:pPr>
+      <w:bookmarkStart w:id="0" w:name="_Toc523921431"/>
     </w:p>
     <w:p>
       <w:pPr>
@@ -1470,22 +1829,19 @@
           <w:rFonts w:asciiTheme="majorHAnsi" w:eastAsiaTheme="majorEastAsia" w:hAnsiTheme="majorHAnsi" w:cstheme="majorBidi"/>
           <w:b/>
           <w:bCs/>
-          <w:sz w:val="32"/>
-        </w:rPr>
-      </w:pPr>
-      <w:r>
-        <w:rPr>
-          <w:sz w:val="32"/>
-        </w:rPr>
+        </w:rPr>
+      </w:pPr>
+      <w:r>
         <w:br w:type="page"/>
       </w:r>
+      <w:bookmarkStart w:id="1" w:name="_GoBack"/>
+      <w:bookmarkEnd w:id="1"/>
     </w:p>
     <w:p>
       <w:pPr>
         <w:pStyle w:val="Heading1"/>
         <w:jc w:val="left"/>
       </w:pPr>
-      <w:bookmarkStart w:id="0" w:name="_Toc523857462"/>
       <w:r>
         <w:lastRenderedPageBreak/>
         <w:t>Table of Figures</w:t>
@@ -2114,7 +2470,7 @@
       <w:r>
         <w:t xml:space="preserve"> </w:t>
       </w:r>
-      <w:bookmarkStart w:id="1" w:name="_Toc523857463"/>
+      <w:bookmarkStart w:id="2" w:name="_Toc523921432"/>
       <w:sdt>
         <w:sdtPr>
           <w:alias w:val="Abstract:"/>
@@ -2133,7 +2489,7 @@
           </w:r>
         </w:sdtContent>
       </w:sdt>
-      <w:bookmarkEnd w:id="1"/>
+      <w:bookmarkEnd w:id="2"/>
     </w:p>
     <w:p>
       <w:pPr>
@@ -2236,7 +2592,7 @@
           <w:sz w:val="32"/>
         </w:rPr>
       </w:pPr>
-      <w:bookmarkStart w:id="2" w:name="_Toc523857464"/>
+      <w:bookmarkStart w:id="3" w:name="_Toc523921433"/>
       <w:r>
         <w:rPr>
           <w:noProof/>
@@ -2330,8 +2686,8 @@
                                   <w:szCs w:val="24"/>
                                 </w:rPr>
                               </w:pPr>
-                              <w:bookmarkStart w:id="3" w:name="_Toc523133489"/>
-                              <w:bookmarkStart w:id="4" w:name="_Toc523828641"/>
+                              <w:bookmarkStart w:id="4" w:name="_Toc523133489"/>
+                              <w:bookmarkStart w:id="5" w:name="_Toc523828641"/>
                               <w:r>
                                 <w:t xml:space="preserve">Figure </w:t>
                               </w:r>
@@ -2383,8 +2739,8 @@
                                 </w:rPr>
                                 <w:t>(ATMEL, 2004)</w:t>
                               </w:r>
-                              <w:bookmarkEnd w:id="3"/>
                               <w:bookmarkEnd w:id="4"/>
+                              <w:bookmarkEnd w:id="5"/>
                               <w:r>
                                 <w:fldChar w:fldCharType="end"/>
                               </w:r>
@@ -2446,8 +2802,8 @@
                             <w:szCs w:val="24"/>
                           </w:rPr>
                         </w:pPr>
-                        <w:bookmarkStart w:id="5" w:name="_Toc523133489"/>
-                        <w:bookmarkStart w:id="6" w:name="_Toc523828641"/>
+                        <w:bookmarkStart w:id="6" w:name="_Toc523133489"/>
+                        <w:bookmarkStart w:id="7" w:name="_Toc523828641"/>
                         <w:r>
                           <w:t xml:space="preserve">Figure </w:t>
                         </w:r>
@@ -2499,8 +2855,8 @@
                           </w:rPr>
                           <w:t>(ATMEL, 2004)</w:t>
                         </w:r>
-                        <w:bookmarkEnd w:id="5"/>
                         <w:bookmarkEnd w:id="6"/>
+                        <w:bookmarkEnd w:id="7"/>
                         <w:r>
                           <w:fldChar w:fldCharType="end"/>
                         </w:r>
@@ -2520,7 +2876,7 @@
         </w:rPr>
         <w:t>ARM7TDMI Core Diagram</w:t>
       </w:r>
-      <w:bookmarkEnd w:id="2"/>
+      <w:bookmarkEnd w:id="3"/>
       <w:r>
         <w:rPr>
           <w:sz w:val="32"/>
@@ -2544,7 +2900,7 @@
         <w:br w:type="page"/>
       </w:r>
     </w:p>
-    <w:bookmarkStart w:id="7" w:name="_Toc523857465"/>
+    <w:bookmarkStart w:id="8" w:name="_Toc523921434"/>
     <w:p>
       <w:pPr>
         <w:pStyle w:val="Heading1"/>
@@ -2567,7 +2923,7 @@
           </w:r>
         </w:sdtContent>
       </w:sdt>
-      <w:bookmarkEnd w:id="7"/>
+      <w:bookmarkEnd w:id="8"/>
     </w:p>
     <w:p>
       <w:pPr>
@@ -2813,7 +3169,7 @@
                                   <w:szCs w:val="24"/>
                                 </w:rPr>
                               </w:pPr>
-                              <w:bookmarkStart w:id="8" w:name="_Toc523828642"/>
+                              <w:bookmarkStart w:id="9" w:name="_Toc523828642"/>
                               <w:r>
                                 <w:t xml:space="preserve">Figure </w:t>
                               </w:r>
@@ -2861,7 +3217,7 @@
                               <w:r>
                                 <w:t>, 2012)</w:t>
                               </w:r>
-                              <w:bookmarkEnd w:id="8"/>
+                              <w:bookmarkEnd w:id="9"/>
                             </w:p>
                           </w:txbxContent>
                         </wps:txbx>
@@ -2897,7 +3253,7 @@
                             <w:szCs w:val="24"/>
                           </w:rPr>
                         </w:pPr>
-                        <w:bookmarkStart w:id="9" w:name="_Toc523828642"/>
+                        <w:bookmarkStart w:id="10" w:name="_Toc523828642"/>
                         <w:r>
                           <w:t xml:space="preserve">Figure </w:t>
                         </w:r>
@@ -2945,7 +3301,7 @@
                         <w:r>
                           <w:t>, 2012)</w:t>
                         </w:r>
-                        <w:bookmarkEnd w:id="9"/>
+                        <w:bookmarkEnd w:id="10"/>
                       </w:p>
                     </w:txbxContent>
                   </v:textbox>
@@ -2967,12 +3323,12 @@
       <w:pPr>
         <w:pStyle w:val="Heading1"/>
       </w:pPr>
-      <w:bookmarkStart w:id="10" w:name="_Toc523857466"/>
+      <w:bookmarkStart w:id="11" w:name="_Toc523921435"/>
       <w:r>
         <w:lastRenderedPageBreak/>
         <w:t>Conditional Execution</w:t>
       </w:r>
-      <w:bookmarkEnd w:id="10"/>
+      <w:bookmarkEnd w:id="11"/>
     </w:p>
     <w:p>
       <w:pPr>
@@ -2985,52 +3341,31 @@
         <w:t xml:space="preserve">its </w:t>
       </w:r>
       <w:r>
-        <w:t xml:space="preserve">instructions to </w:t>
-      </w:r>
-      <w:proofErr w:type="gramStart"/>
-      <w:r>
-        <w:t>be executed</w:t>
-      </w:r>
-      <w:proofErr w:type="gramEnd"/>
-      <w:r>
-        <w:t xml:space="preserve"> conditionally. The condition </w:t>
-      </w:r>
-      <w:proofErr w:type="gramStart"/>
-      <w:r>
-        <w:t>is specified</w:t>
-      </w:r>
-      <w:proofErr w:type="gramEnd"/>
+        <w:t xml:space="preserve">instructions to be executed conditionally. The condition is specified </w:t>
+      </w:r>
+      <w:r>
+        <w:t>by</w:t>
+      </w:r>
+      <w:r>
+        <w:t xml:space="preserve"> a two-letter suffix (e.g. EQ, CC) appended to the mnemonic. Th</w:t>
+      </w:r>
+      <w:r>
+        <w:t>ese</w:t>
+      </w:r>
+      <w:r>
+        <w:t xml:space="preserve"> condition</w:t>
+      </w:r>
+      <w:r>
+        <w:t>s</w:t>
+      </w:r>
       <w:r>
         <w:t xml:space="preserve"> </w:t>
       </w:r>
       <w:r>
-        <w:t>by</w:t>
-      </w:r>
-      <w:r>
-        <w:t xml:space="preserve"> a two-letter suffix (e.g. EQ, CC) appended to the mnemonic. Th</w:t>
-      </w:r>
-      <w:r>
-        <w:t>ese</w:t>
-      </w:r>
-      <w:r>
-        <w:t xml:space="preserve"> condition</w:t>
-      </w:r>
-      <w:r>
-        <w:t>s</w:t>
-      </w:r>
-      <w:r>
-        <w:t xml:space="preserve"> </w:t>
-      </w:r>
-      <w:proofErr w:type="gramStart"/>
-      <w:r>
         <w:t>are</w:t>
       </w:r>
       <w:r>
-        <w:t xml:space="preserve"> then tested</w:t>
-      </w:r>
-      <w:proofErr w:type="gramEnd"/>
-      <w:r>
-        <w:t xml:space="preserve"> against the current processor flags and if </w:t>
+        <w:t xml:space="preserve"> then tested against the current processor flags and if </w:t>
       </w:r>
       <w:r>
         <w:t>they are</w:t>
@@ -3102,11 +3437,9 @@
       <w:r>
         <w:t xml:space="preserve"> to the </w:t>
       </w:r>
-      <w:proofErr w:type="spellStart"/>
-      <w:r>
-        <w:t>intruction</w:t>
-      </w:r>
-      <w:proofErr w:type="spellEnd"/>
+      <w:r>
+        <w:t>instruction</w:t>
+      </w:r>
       <w:r>
         <w:t xml:space="preserve">. The </w:t>
       </w:r>
@@ -3242,7 +3575,7 @@
                                   <w:szCs w:val="24"/>
                                 </w:rPr>
                               </w:pPr>
-                              <w:bookmarkStart w:id="11" w:name="_Toc523828643"/>
+                              <w:bookmarkStart w:id="12" w:name="_Toc523828643"/>
                               <w:r>
                                 <w:t xml:space="preserve">Figure </w:t>
                               </w:r>
@@ -3294,7 +3627,7 @@
                                 </w:rPr>
                                 <w:t>(Varma, 2015)</w:t>
                               </w:r>
-                              <w:bookmarkEnd w:id="11"/>
+                              <w:bookmarkEnd w:id="12"/>
                               <w:r>
                                 <w:fldChar w:fldCharType="end"/>
                               </w:r>
@@ -3339,7 +3672,7 @@
                             <w:szCs w:val="24"/>
                           </w:rPr>
                         </w:pPr>
-                        <w:bookmarkStart w:id="12" w:name="_Toc523828643"/>
+                        <w:bookmarkStart w:id="13" w:name="_Toc523828643"/>
                         <w:r>
                           <w:t xml:space="preserve">Figure </w:t>
                         </w:r>
@@ -3391,7 +3724,7 @@
                           </w:rPr>
                           <w:t>(Varma, 2015)</w:t>
                         </w:r>
-                        <w:bookmarkEnd w:id="12"/>
+                        <w:bookmarkEnd w:id="13"/>
                         <w:r>
                           <w:fldChar w:fldCharType="end"/>
                         </w:r>
@@ -3414,7 +3747,7 @@
         <w:pStyle w:val="Heading2"/>
         <w:jc w:val="both"/>
       </w:pPr>
-      <w:bookmarkStart w:id="13" w:name="_Toc523857467"/>
+      <w:bookmarkStart w:id="14" w:name="_Toc523921436"/>
       <w:r>
         <w:lastRenderedPageBreak/>
         <w:t xml:space="preserve">Status </w:t>
@@ -3425,7 +3758,7 @@
       <w:r>
         <w:t xml:space="preserve"> and Condition Codes</w:t>
       </w:r>
-      <w:bookmarkEnd w:id="13"/>
+      <w:bookmarkEnd w:id="14"/>
     </w:p>
     <w:p>
       <w:pPr>
@@ -3698,7 +4031,7 @@
                                   <w:szCs w:val="24"/>
                                 </w:rPr>
                               </w:pPr>
-                              <w:bookmarkStart w:id="14" w:name="_Toc523828644"/>
+                              <w:bookmarkStart w:id="15" w:name="_Toc523828644"/>
                               <w:r>
                                 <w:t xml:space="preserve">Figure </w:t>
                               </w:r>
@@ -3750,7 +4083,7 @@
                                 </w:rPr>
                                 <w:t>(Thomas, 2012)</w:t>
                               </w:r>
-                              <w:bookmarkEnd w:id="14"/>
+                              <w:bookmarkEnd w:id="15"/>
                               <w:r>
                                 <w:fldChar w:fldCharType="end"/>
                               </w:r>
@@ -3797,7 +4130,7 @@
                             <w:szCs w:val="24"/>
                           </w:rPr>
                         </w:pPr>
-                        <w:bookmarkStart w:id="15" w:name="_Toc523828644"/>
+                        <w:bookmarkStart w:id="16" w:name="_Toc523828644"/>
                         <w:r>
                           <w:t xml:space="preserve">Figure </w:t>
                         </w:r>
@@ -3849,7 +4182,7 @@
                           </w:rPr>
                           <w:t>(Thomas, 2012)</w:t>
                         </w:r>
-                        <w:bookmarkEnd w:id="15"/>
+                        <w:bookmarkEnd w:id="16"/>
                         <w:r>
                           <w:fldChar w:fldCharType="end"/>
                         </w:r>
@@ -5597,12 +5930,12 @@
       <w:r>
         <w:br w:type="page"/>
       </w:r>
-      <w:bookmarkStart w:id="16" w:name="_Toc523857468"/>
+      <w:bookmarkStart w:id="17" w:name="_Toc523921437"/>
       <w:r>
         <w:lastRenderedPageBreak/>
         <w:t>The Thumb Instruction Set</w:t>
       </w:r>
-      <w:bookmarkEnd w:id="16"/>
+      <w:bookmarkEnd w:id="17"/>
     </w:p>
     <w:p>
       <w:pPr>
@@ -5663,12 +5996,7 @@
         <w:t>equivalents</w:t>
       </w:r>
       <w:r>
-        <w:t xml:space="preserve"> on e</w:t>
-      </w:r>
-      <w:bookmarkStart w:id="17" w:name="_GoBack"/>
-      <w:bookmarkEnd w:id="17"/>
-      <w:r>
-        <w:t xml:space="preserve">xecution without performance loss. </w:t>
+        <w:t xml:space="preserve"> on execution without performance loss. </w:t>
       </w:r>
       <w:r>
         <w:fldChar w:fldCharType="begin"/>
@@ -5878,15 +6206,10 @@
                                 <w:t>: E</w:t>
                               </w:r>
                               <w:r>
-                                <w:t xml:space="preserve">xample of how the ADD instruction </w:t>
-                              </w:r>
-                              <w:proofErr w:type="gramStart"/>
-                              <w:r>
-                                <w:t>is converted</w:t>
+                                <w:t>xample of how the ADD instruction is converted</w:t>
                               </w:r>
                               <w:bookmarkEnd w:id="18"/>
                               <w:bookmarkEnd w:id="19"/>
-                              <w:proofErr w:type="gramEnd"/>
                             </w:p>
                             <w:p>
                               <w:pPr>
@@ -5986,15 +6309,10 @@
                           <w:t>: E</w:t>
                         </w:r>
                         <w:r>
-                          <w:t xml:space="preserve">xample of how the ADD instruction </w:t>
-                        </w:r>
-                        <w:proofErr w:type="gramStart"/>
-                        <w:r>
-                          <w:t>is converted</w:t>
+                          <w:t>xample of how the ADD instruction is converted</w:t>
                         </w:r>
                         <w:bookmarkEnd w:id="20"/>
                         <w:bookmarkEnd w:id="21"/>
-                        <w:proofErr w:type="gramEnd"/>
                       </w:p>
                       <w:p>
                         <w:pPr>
@@ -6043,7 +6361,7 @@
       <w:pPr>
         <w:pStyle w:val="Heading2"/>
       </w:pPr>
-      <w:bookmarkStart w:id="22" w:name="_Toc523857469"/>
+      <w:bookmarkStart w:id="22" w:name="_Toc523921438"/>
       <w:r>
         <w:lastRenderedPageBreak/>
         <w:t>Design of Thumb</w:t>
@@ -6056,15 +6374,7 @@
         <w:jc w:val="both"/>
       </w:pPr>
       <w:r>
-        <w:t xml:space="preserve">There were three different types of ARM instruction that </w:t>
-      </w:r>
-      <w:proofErr w:type="gramStart"/>
-      <w:r>
-        <w:t>were considered</w:t>
-      </w:r>
-      <w:proofErr w:type="gramEnd"/>
-      <w:r>
-        <w:t xml:space="preserve"> in creating a compressed instruction set.</w:t>
+        <w:t>There were three different types of ARM instruction that were considered in creating a compressed instruction set.</w:t>
       </w:r>
     </w:p>
     <w:p>
@@ -6077,15 +6387,7 @@
         <w:jc w:val="both"/>
       </w:pPr>
       <w:r>
-        <w:t xml:space="preserve">Instructions which </w:t>
-      </w:r>
-      <w:proofErr w:type="gramStart"/>
-      <w:r>
-        <w:t>were shown</w:t>
-      </w:r>
-      <w:proofErr w:type="gramEnd"/>
-      <w:r>
-        <w:t xml:space="preserve"> to be the most frequently used and hence the most important</w:t>
+        <w:t>Instructions which were shown to be the most frequently used and hence the most important</w:t>
       </w:r>
     </w:p>
     <w:p>
@@ -6123,15 +6425,7 @@
         <w:jc w:val="both"/>
       </w:pPr>
       <w:r>
-        <w:t xml:space="preserve">Trade-offs </w:t>
-      </w:r>
-      <w:proofErr w:type="gramStart"/>
-      <w:r>
-        <w:t>were made</w:t>
-      </w:r>
-      <w:proofErr w:type="gramEnd"/>
-      <w:r>
-        <w:t xml:space="preserve"> between code size, execution speed, ease of implementation and architectural elegance. </w:t>
+        <w:t xml:space="preserve">Trade-offs were made between code size, execution speed, ease of implementation and architectural elegance. </w:t>
       </w:r>
       <w:r>
         <w:rPr>
@@ -6186,7 +6480,7 @@
       <w:pPr>
         <w:pStyle w:val="Heading2"/>
       </w:pPr>
-      <w:bookmarkStart w:id="23" w:name="_Toc523857470"/>
+      <w:bookmarkStart w:id="23" w:name="_Toc523921439"/>
       <w:r>
         <w:t>Why do we use thumb?</w:t>
       </w:r>
@@ -6488,7 +6782,7 @@
       <w:pPr>
         <w:pStyle w:val="Heading2"/>
       </w:pPr>
-      <w:bookmarkStart w:id="24" w:name="_Toc523857471"/>
+      <w:bookmarkStart w:id="24" w:name="_Toc523921440"/>
       <w:r>
         <w:t>Compromises Made with Thumb Code</w:t>
       </w:r>
@@ -6693,23 +6987,7 @@
                                 <w:fldChar w:fldCharType="separate"/>
                               </w:r>
                               <w:r>
-                                <w:t>(</w:t>
-                              </w:r>
-                              <w:proofErr w:type="spellStart"/>
-                              <w:r>
-                                <w:t>Goudge</w:t>
-                              </w:r>
-                              <w:proofErr w:type="spellEnd"/>
-                              <w:r>
-                                <w:t xml:space="preserve"> and </w:t>
-                              </w:r>
-                              <w:proofErr w:type="spellStart"/>
-                              <w:r>
-                                <w:t>Segars</w:t>
-                              </w:r>
-                              <w:proofErr w:type="spellEnd"/>
-                              <w:r>
-                                <w:t>, 1996)</w:t>
+                                <w:t>(Goudge and Segars, 1996)</w:t>
                               </w:r>
                               <w:bookmarkEnd w:id="25"/>
                               <w:r>
@@ -6803,23 +7081,7 @@
                           <w:fldChar w:fldCharType="separate"/>
                         </w:r>
                         <w:r>
-                          <w:t>(</w:t>
-                        </w:r>
-                        <w:proofErr w:type="spellStart"/>
-                        <w:r>
-                          <w:t>Goudge</w:t>
-                        </w:r>
-                        <w:proofErr w:type="spellEnd"/>
-                        <w:r>
-                          <w:t xml:space="preserve"> and </w:t>
-                        </w:r>
-                        <w:proofErr w:type="spellStart"/>
-                        <w:r>
-                          <w:t>Segars</w:t>
-                        </w:r>
-                        <w:proofErr w:type="spellEnd"/>
-                        <w:r>
-                          <w:t>, 1996)</w:t>
+                          <w:t>(Goudge and Segars, 1996)</w:t>
                         </w:r>
                         <w:bookmarkEnd w:id="26"/>
                         <w:r>
@@ -6843,7 +7105,7 @@
       <w:pPr>
         <w:pStyle w:val="Heading1"/>
       </w:pPr>
-      <w:bookmarkStart w:id="27" w:name="_Toc523857472"/>
+      <w:bookmarkStart w:id="27" w:name="_Toc523921441"/>
       <w:r>
         <w:lastRenderedPageBreak/>
         <w:t>Arithmetic and the ARM7TDMI</w:t>
@@ -6855,15 +7117,13 @@
         <w:jc w:val="both"/>
       </w:pPr>
       <w:r>
-        <w:t xml:space="preserve">The ARM7TDMI Microprocessor includes integer arithmetic operations for add, subtract and multiply, however, no support </w:t>
-      </w:r>
-      <w:proofErr w:type="gramStart"/>
-      <w:r>
-        <w:t>is provided</w:t>
-      </w:r>
-      <w:proofErr w:type="gramEnd"/>
-      <w:r>
-        <w:t xml:space="preserve"> for </w:t>
+        <w:t>The ARM7TDMI supports 3 different data types; Words which are 32-bits, Halfwords which are 16-bits and Bytes which are 8-bits</w:t>
+      </w:r>
+      <w:r>
+        <w:t xml:space="preserve">. </w:t>
+      </w:r>
+      <w:r>
+        <w:t xml:space="preserve">The ARM7TDMI Microprocessor includes integer arithmetic operations for add, subtract and multiply, however, no support is provided for </w:t>
       </w:r>
       <w:r>
         <w:rPr>
@@ -6901,8 +7161,59 @@
     </w:p>
     <w:p>
       <w:pPr>
-        <w:ind w:firstLine="0"/>
-      </w:pPr>
+        <w:jc w:val="both"/>
+      </w:pPr>
+    </w:p>
+    <w:p>
+      <w:pPr>
+        <w:pStyle w:val="Heading2"/>
+      </w:pPr>
+      <w:bookmarkStart w:id="28" w:name="_Toc523921442"/>
+      <w:r>
+        <w:t>Example of Addition of Two 64-bit Signed/</w:t>
+      </w:r>
+      <w:r>
+        <w:t>Unsigned</w:t>
+      </w:r>
+      <w:r>
+        <w:t xml:space="preserve"> Integers</w:t>
+      </w:r>
+      <w:bookmarkEnd w:id="28"/>
+    </w:p>
+    <w:p>
+      <w:pPr>
+        <w:jc w:val="both"/>
+      </w:pPr>
+      <w:r>
+        <w:t xml:space="preserve">When working with the ARM7TDMI, it is necessary to perform arithmetic operations with multi-word numbers. </w:t>
+      </w:r>
+      <w:r>
+        <w:t>On the following page, there</w:t>
+      </w:r>
+      <w:r>
+        <w:t xml:space="preserve"> is an example of how to add two 64-bit </w:t>
+      </w:r>
+      <w:r>
+        <w:t xml:space="preserve">signed/unsigned </w:t>
+      </w:r>
+      <w:r>
+        <w:t>integers</w:t>
+      </w:r>
+      <w:r>
+        <w:t xml:space="preserve">. For subtraction the same code can be used </w:t>
+      </w:r>
+      <w:r>
+        <w:t>however,</w:t>
+      </w:r>
+      <w:r>
+        <w:t xml:space="preserve"> ADDS and ADC </w:t>
+      </w:r>
+      <w:r>
+        <w:t>must</w:t>
+      </w:r>
+      <w:r>
+        <w:t xml:space="preserve"> be replaced with SUBS and SUB respectively.</w:t>
+      </w:r>
     </w:p>
     <w:p>
       <w:r>
@@ -6912,13 +7223,13 @@
         <mc:AlternateContent>
           <mc:Choice Requires="wpg">
             <w:drawing>
-              <wp:anchor distT="0" distB="0" distL="114300" distR="114300" simplePos="0" relativeHeight="251655168" behindDoc="0" locked="0" layoutInCell="1" allowOverlap="1" wp14:anchorId="3F7FFC0D" wp14:editId="59486056">
+              <wp:anchor distT="0" distB="0" distL="114300" distR="114300" simplePos="0" relativeHeight="251684864" behindDoc="0" locked="0" layoutInCell="1" allowOverlap="1" wp14:anchorId="06422D28" wp14:editId="47CE7A3B">
                 <wp:simplePos x="0" y="0"/>
                 <wp:positionH relativeFrom="margin">
                   <wp:align>right</wp:align>
                 </wp:positionH>
                 <wp:positionV relativeFrom="paragraph">
-                  <wp:posOffset>4614545</wp:posOffset>
+                  <wp:posOffset>2165350</wp:posOffset>
                 </wp:positionV>
                 <wp:extent cx="5943600" cy="1497330"/>
                 <wp:effectExtent l="0" t="0" r="0" b="7620"/>
@@ -6997,8 +7308,8 @@
                                   <w:szCs w:val="24"/>
                                 </w:rPr>
                               </w:pPr>
-                              <w:bookmarkStart w:id="28" w:name="_Toc523133491"/>
-                              <w:bookmarkStart w:id="29" w:name="_Toc523828647"/>
+                              <w:bookmarkStart w:id="29" w:name="_Toc523133491"/>
+                              <w:bookmarkStart w:id="30" w:name="_Toc523828647"/>
                               <w:r>
                                 <w:t xml:space="preserve">Figure </w:t>
                               </w:r>
@@ -7050,8 +7361,8 @@
                                 </w:rPr>
                                 <w:t>(Suh, 2015)</w:t>
                               </w:r>
-                              <w:bookmarkEnd w:id="28"/>
                               <w:bookmarkEnd w:id="29"/>
+                              <w:bookmarkEnd w:id="30"/>
                               <w:r>
                                 <w:fldChar w:fldCharType="end"/>
                               </w:r>
@@ -7073,7 +7384,7 @@
           </mc:Choice>
           <mc:Fallback>
             <w:pict>
-              <v:group w14:anchorId="3F7FFC0D" id="Group 12" o:spid="_x0000_s1044" style="position:absolute;left:0;text-align:left;margin-left:416.8pt;margin-top:363.35pt;width:468pt;height:117.9pt;z-index:251655168;mso-position-horizontal:right;mso-position-horizontal-relative:margin" coordsize="59436,14973" o:gfxdata="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">
+              <v:group w14:anchorId="06422D28" id="Group 12" o:spid="_x0000_s1044" style="position:absolute;left:0;text-align:left;margin-left:416.8pt;margin-top:170.5pt;width:468pt;height:117.9pt;z-index:251684864;mso-position-horizontal:right;mso-position-horizontal-relative:margin" coordsize="59436,14973" o:gfxdata="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">
                 <v:shape id="Picture 10" o:spid="_x0000_s1045" type="#_x0000_t75" style="position:absolute;width:59436;height:11518;visibility:visible;mso-wrap-style:square" o:gfxdata="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">
                   <v:imagedata r:id="rId34" o:title="" grayscale="t" bilevel="t"/>
                 </v:shape>
@@ -7090,8 +7401,8 @@
                             <w:szCs w:val="24"/>
                           </w:rPr>
                         </w:pPr>
-                        <w:bookmarkStart w:id="30" w:name="_Toc523133491"/>
-                        <w:bookmarkStart w:id="31" w:name="_Toc523828647"/>
+                        <w:bookmarkStart w:id="31" w:name="_Toc523133491"/>
+                        <w:bookmarkStart w:id="32" w:name="_Toc523828647"/>
                         <w:r>
                           <w:t xml:space="preserve">Figure </w:t>
                         </w:r>
@@ -7143,8 +7454,8 @@
                           </w:rPr>
                           <w:t>(Suh, 2015)</w:t>
                         </w:r>
-                        <w:bookmarkEnd w:id="30"/>
                         <w:bookmarkEnd w:id="31"/>
+                        <w:bookmarkEnd w:id="32"/>
                         <w:r>
                           <w:fldChar w:fldCharType="end"/>
                         </w:r>
@@ -7164,14 +7475,1000 @@
     </w:p>
     <w:p>
       <w:pPr>
+        <w:ind w:left="1440" w:hanging="720"/>
+        <w:jc w:val="both"/>
+      </w:pPr>
+      <w:r>
+        <w:lastRenderedPageBreak/>
+        <w:t>/*</w:t>
+      </w:r>
+      <w:r>
+        <w:tab/>
+        <w:t xml:space="preserve">The Following Program Will </w:t>
+      </w:r>
+      <w:r>
+        <w:t>a</w:t>
+      </w:r>
+      <w:r>
+        <w:t xml:space="preserve">dd </w:t>
+      </w:r>
+      <w:r>
+        <w:t>t</w:t>
+      </w:r>
+      <w:r>
+        <w:t xml:space="preserve">wo 64-bit </w:t>
+      </w:r>
+      <w:r>
+        <w:t xml:space="preserve">two </w:t>
+      </w:r>
+      <w:r>
+        <w:t>Word Numbers</w:t>
+      </w:r>
+      <w:r>
+        <w:t xml:space="preserve"> and Store the Result in two Words.</w:t>
+      </w:r>
+    </w:p>
+    <w:p>
+      <w:pPr>
+        <w:jc w:val="both"/>
+      </w:pPr>
+      <w:r>
+        <w:t>*</w:t>
+      </w:r>
+      <w:r>
+        <w:t>/</w:t>
+      </w:r>
+    </w:p>
+    <w:p>
+      <w:pPr>
+        <w:ind w:left="720"/>
+        <w:jc w:val="center"/>
+        <w:rPr>
+          <w:color w:val="333333"/>
+          <w:shd w:val="clear" w:color="auto" w:fill="FFFFFF"/>
+        </w:rPr>
+      </w:pPr>
+      <w:r>
+        <w:rPr>
+          <w:color w:val="333333"/>
+          <w:shd w:val="clear" w:color="auto" w:fill="FFFFFF"/>
+        </w:rPr>
+        <w:t>/* Load Initial Values and Pointers */</w:t>
+      </w:r>
+    </w:p>
+    <w:p>
+      <w:pPr>
+        <w:spacing w:line="276" w:lineRule="auto"/>
+        <w:rPr>
+          <w:color w:val="333333"/>
+          <w:shd w:val="clear" w:color="auto" w:fill="FFFFFF"/>
+        </w:rPr>
+      </w:pPr>
+      <w:r>
+        <w:rPr>
+          <w:color w:val="333333"/>
+          <w:shd w:val="clear" w:color="auto" w:fill="FFFFFF"/>
+        </w:rPr>
+        <w:t>LDR    R0, =</w:t>
+      </w:r>
+      <w:r>
+        <w:rPr>
+          <w:color w:val="333333"/>
+          <w:shd w:val="clear" w:color="auto" w:fill="FFFFFF"/>
+        </w:rPr>
+        <w:t>Num1</w:t>
+      </w:r>
+      <w:r>
+        <w:rPr>
+          <w:color w:val="333333"/>
+          <w:shd w:val="clear" w:color="auto" w:fill="FFFFFF"/>
+        </w:rPr>
+        <w:tab/>
+      </w:r>
+      <w:r>
+        <w:rPr>
+          <w:color w:val="333333"/>
+          <w:shd w:val="clear" w:color="auto" w:fill="FFFFFF"/>
+        </w:rPr>
+        <w:tab/>
+        <w:t>; pointer</w:t>
+      </w:r>
+      <w:r>
+        <w:rPr>
+          <w:color w:val="333333"/>
+          <w:shd w:val="clear" w:color="auto" w:fill="FFFFFF"/>
+        </w:rPr>
+        <w:t xml:space="preserve"> to </w:t>
+      </w:r>
+      <w:r>
+        <w:rPr>
+          <w:color w:val="333333"/>
+          <w:shd w:val="clear" w:color="auto" w:fill="FFFFFF"/>
+        </w:rPr>
+        <w:t>high word of num1</w:t>
+      </w:r>
+      <w:r>
+        <w:rPr>
+          <w:color w:val="333333"/>
+        </w:rPr>
+        <w:br/>
+      </w:r>
+      <w:r>
+        <w:rPr>
+          <w:color w:val="333333"/>
+          <w:shd w:val="clear" w:color="auto" w:fill="FFFFFF"/>
+        </w:rPr>
+        <w:t xml:space="preserve">       </w:t>
+      </w:r>
+      <w:r>
+        <w:rPr>
+          <w:color w:val="333333"/>
+          <w:shd w:val="clear" w:color="auto" w:fill="FFFFFF"/>
+        </w:rPr>
+        <w:tab/>
+      </w:r>
+      <w:r>
+        <w:rPr>
+          <w:color w:val="333333"/>
+          <w:shd w:val="clear" w:color="auto" w:fill="FFFFFF"/>
+        </w:rPr>
+        <w:t>LDR    R1, [R0]</w:t>
+      </w:r>
+      <w:r>
+        <w:rPr>
+          <w:rStyle w:val="FootnoteReference"/>
+          <w:color w:val="333333"/>
+          <w:shd w:val="clear" w:color="auto" w:fill="FFFFFF"/>
+        </w:rPr>
+        <w:footnoteReference w:id="1"/>
+      </w:r>
+      <w:r>
+        <w:rPr>
+          <w:color w:val="333333"/>
+          <w:shd w:val="clear" w:color="auto" w:fill="FFFFFF"/>
+        </w:rPr>
+        <w:tab/>
+      </w:r>
+      <w:r>
+        <w:rPr>
+          <w:color w:val="333333"/>
+          <w:shd w:val="clear" w:color="auto" w:fill="FFFFFF"/>
+        </w:rPr>
+        <w:tab/>
+      </w:r>
+      <w:r>
+        <w:rPr>
+          <w:color w:val="333333"/>
+          <w:shd w:val="clear" w:color="auto" w:fill="FFFFFF"/>
+        </w:rPr>
+        <w:t>;</w:t>
+      </w:r>
+      <w:r>
+        <w:rPr>
+          <w:color w:val="333333"/>
+          <w:shd w:val="clear" w:color="auto" w:fill="FFFFFF"/>
+        </w:rPr>
+        <w:t xml:space="preserve"> </w:t>
+      </w:r>
+      <w:r>
+        <w:rPr>
+          <w:color w:val="333333"/>
+          <w:shd w:val="clear" w:color="auto" w:fill="FFFFFF"/>
+        </w:rPr>
+        <w:t xml:space="preserve">load </w:t>
+      </w:r>
+      <w:r>
+        <w:rPr>
+          <w:color w:val="333333"/>
+          <w:shd w:val="clear" w:color="auto" w:fill="FFFFFF"/>
+        </w:rPr>
+        <w:t>high word</w:t>
+      </w:r>
+      <w:r>
+        <w:rPr>
+          <w:color w:val="333333"/>
+          <w:shd w:val="clear" w:color="auto" w:fill="FFFFFF"/>
+        </w:rPr>
+        <w:t xml:space="preserve"> of </w:t>
+      </w:r>
+      <w:r>
+        <w:rPr>
+          <w:color w:val="333333"/>
+          <w:shd w:val="clear" w:color="auto" w:fill="FFFFFF"/>
+        </w:rPr>
+        <w:t>num1</w:t>
+      </w:r>
+      <w:r>
+        <w:rPr>
+          <w:color w:val="333333"/>
+        </w:rPr>
+        <w:br/>
+      </w:r>
+      <w:r>
+        <w:rPr>
+          <w:color w:val="333333"/>
+          <w:shd w:val="clear" w:color="auto" w:fill="FFFFFF"/>
+        </w:rPr>
+        <w:t xml:space="preserve">       </w:t>
+      </w:r>
+      <w:r>
+        <w:rPr>
+          <w:color w:val="333333"/>
+          <w:shd w:val="clear" w:color="auto" w:fill="FFFFFF"/>
+        </w:rPr>
+        <w:tab/>
+      </w:r>
+      <w:r>
+        <w:rPr>
+          <w:color w:val="333333"/>
+          <w:shd w:val="clear" w:color="auto" w:fill="FFFFFF"/>
+        </w:rPr>
+        <w:t>LDR    R2, [R0, #4]        </w:t>
+      </w:r>
+      <w:r>
+        <w:rPr>
+          <w:color w:val="333333"/>
+          <w:shd w:val="clear" w:color="auto" w:fill="FFFFFF"/>
+        </w:rPr>
+        <w:tab/>
+      </w:r>
+      <w:r>
+        <w:rPr>
+          <w:color w:val="333333"/>
+          <w:shd w:val="clear" w:color="auto" w:fill="FFFFFF"/>
+        </w:rPr>
+        <w:t>;</w:t>
+      </w:r>
+      <w:r>
+        <w:rPr>
+          <w:color w:val="333333"/>
+          <w:shd w:val="clear" w:color="auto" w:fill="FFFFFF"/>
+        </w:rPr>
+        <w:t xml:space="preserve"> </w:t>
+      </w:r>
+      <w:r>
+        <w:rPr>
+          <w:color w:val="333333"/>
+          <w:shd w:val="clear" w:color="auto" w:fill="FFFFFF"/>
+        </w:rPr>
+        <w:t xml:space="preserve">load </w:t>
+      </w:r>
+      <w:r>
+        <w:rPr>
+          <w:color w:val="333333"/>
+          <w:shd w:val="clear" w:color="auto" w:fill="FFFFFF"/>
+        </w:rPr>
+        <w:t>low word</w:t>
+      </w:r>
+      <w:r>
+        <w:rPr>
+          <w:color w:val="333333"/>
+          <w:shd w:val="clear" w:color="auto" w:fill="FFFFFF"/>
+        </w:rPr>
+        <w:t xml:space="preserve"> of </w:t>
+      </w:r>
+      <w:r>
+        <w:rPr>
+          <w:color w:val="333333"/>
+          <w:shd w:val="clear" w:color="auto" w:fill="FFFFFF"/>
+        </w:rPr>
+        <w:t>num</w:t>
+      </w:r>
+      <w:r>
+        <w:rPr>
+          <w:color w:val="333333"/>
+          <w:shd w:val="clear" w:color="auto" w:fill="FFFFFF"/>
+        </w:rPr>
+        <w:t>1</w:t>
+      </w:r>
+      <w:r>
+        <w:rPr>
+          <w:color w:val="333333"/>
+        </w:rPr>
+        <w:br/>
+      </w:r>
+      <w:r>
+        <w:rPr>
+          <w:color w:val="333333"/>
+          <w:shd w:val="clear" w:color="auto" w:fill="FFFFFF"/>
+        </w:rPr>
+        <w:t xml:space="preserve">       </w:t>
+      </w:r>
+      <w:r>
+        <w:rPr>
+          <w:color w:val="333333"/>
+          <w:shd w:val="clear" w:color="auto" w:fill="FFFFFF"/>
+        </w:rPr>
+        <w:tab/>
+      </w:r>
+      <w:r>
+        <w:rPr>
+          <w:color w:val="333333"/>
+          <w:shd w:val="clear" w:color="auto" w:fill="FFFFFF"/>
+        </w:rPr>
+        <w:t>LDR    R0, =</w:t>
+      </w:r>
+      <w:r>
+        <w:rPr>
+          <w:color w:val="333333"/>
+          <w:shd w:val="clear" w:color="auto" w:fill="FFFFFF"/>
+        </w:rPr>
+        <w:t>Num2</w:t>
+      </w:r>
+      <w:r>
+        <w:rPr>
+          <w:color w:val="333333"/>
+          <w:shd w:val="clear" w:color="auto" w:fill="FFFFFF"/>
+        </w:rPr>
+        <w:t>        </w:t>
+      </w:r>
+      <w:r>
+        <w:rPr>
+          <w:color w:val="333333"/>
+          <w:shd w:val="clear" w:color="auto" w:fill="FFFFFF"/>
+        </w:rPr>
+        <w:tab/>
+      </w:r>
+      <w:r>
+        <w:rPr>
+          <w:color w:val="333333"/>
+          <w:shd w:val="clear" w:color="auto" w:fill="FFFFFF"/>
+        </w:rPr>
+        <w:t>;</w:t>
+      </w:r>
+      <w:r>
+        <w:rPr>
+          <w:color w:val="333333"/>
+          <w:shd w:val="clear" w:color="auto" w:fill="FFFFFF"/>
+        </w:rPr>
+        <w:t xml:space="preserve"> </w:t>
+      </w:r>
+      <w:r>
+        <w:rPr>
+          <w:color w:val="333333"/>
+          <w:shd w:val="clear" w:color="auto" w:fill="FFFFFF"/>
+        </w:rPr>
+        <w:t xml:space="preserve">pointer to </w:t>
+      </w:r>
+      <w:r>
+        <w:rPr>
+          <w:color w:val="333333"/>
+          <w:shd w:val="clear" w:color="auto" w:fill="FFFFFF"/>
+        </w:rPr>
+        <w:t>high word of num2</w:t>
+      </w:r>
+      <w:r>
+        <w:rPr>
+          <w:color w:val="333333"/>
+        </w:rPr>
+        <w:br/>
+      </w:r>
+      <w:r>
+        <w:rPr>
+          <w:color w:val="333333"/>
+          <w:shd w:val="clear" w:color="auto" w:fill="FFFFFF"/>
+        </w:rPr>
+        <w:t xml:space="preserve">       </w:t>
+      </w:r>
+      <w:r>
+        <w:rPr>
+          <w:color w:val="333333"/>
+          <w:shd w:val="clear" w:color="auto" w:fill="FFFFFF"/>
+        </w:rPr>
+        <w:tab/>
+      </w:r>
+      <w:r>
+        <w:rPr>
+          <w:color w:val="333333"/>
+          <w:shd w:val="clear" w:color="auto" w:fill="FFFFFF"/>
+        </w:rPr>
+        <w:t>LDR    R3, [R0]            </w:t>
+      </w:r>
+      <w:r>
+        <w:rPr>
+          <w:color w:val="333333"/>
+          <w:shd w:val="clear" w:color="auto" w:fill="FFFFFF"/>
+        </w:rPr>
+        <w:tab/>
+      </w:r>
+      <w:r>
+        <w:rPr>
+          <w:color w:val="333333"/>
+          <w:shd w:val="clear" w:color="auto" w:fill="FFFFFF"/>
+        </w:rPr>
+        <w:t>;</w:t>
+      </w:r>
+      <w:r>
+        <w:rPr>
+          <w:color w:val="333333"/>
+          <w:shd w:val="clear" w:color="auto" w:fill="FFFFFF"/>
+        </w:rPr>
+        <w:t xml:space="preserve"> </w:t>
+      </w:r>
+      <w:r>
+        <w:rPr>
+          <w:color w:val="333333"/>
+          <w:shd w:val="clear" w:color="auto" w:fill="FFFFFF"/>
+        </w:rPr>
+        <w:t xml:space="preserve">load </w:t>
+      </w:r>
+      <w:r>
+        <w:rPr>
+          <w:color w:val="333333"/>
+          <w:shd w:val="clear" w:color="auto" w:fill="FFFFFF"/>
+        </w:rPr>
+        <w:t xml:space="preserve">high </w:t>
+      </w:r>
+      <w:r>
+        <w:rPr>
+          <w:color w:val="333333"/>
+          <w:shd w:val="clear" w:color="auto" w:fill="FFFFFF"/>
+        </w:rPr>
+        <w:t>word</w:t>
+      </w:r>
+      <w:r>
+        <w:rPr>
+          <w:color w:val="333333"/>
+          <w:shd w:val="clear" w:color="auto" w:fill="FFFFFF"/>
+        </w:rPr>
+        <w:t xml:space="preserve"> of num</w:t>
+      </w:r>
+      <w:r>
+        <w:rPr>
+          <w:color w:val="333333"/>
+          <w:shd w:val="clear" w:color="auto" w:fill="FFFFFF"/>
+        </w:rPr>
+        <w:t>2</w:t>
+      </w:r>
+      <w:r>
+        <w:rPr>
+          <w:color w:val="333333"/>
+        </w:rPr>
+        <w:br/>
+      </w:r>
+      <w:r>
+        <w:rPr>
+          <w:color w:val="333333"/>
+          <w:shd w:val="clear" w:color="auto" w:fill="FFFFFF"/>
+        </w:rPr>
+        <w:t>        </w:t>
+      </w:r>
+      <w:r>
+        <w:rPr>
+          <w:color w:val="333333"/>
+          <w:shd w:val="clear" w:color="auto" w:fill="FFFFFF"/>
+        </w:rPr>
+        <w:tab/>
+      </w:r>
+      <w:r>
+        <w:rPr>
+          <w:color w:val="333333"/>
+          <w:shd w:val="clear" w:color="auto" w:fill="FFFFFF"/>
+        </w:rPr>
+        <w:t>LDR    R4, [R0, #4]        </w:t>
+      </w:r>
+      <w:r>
+        <w:rPr>
+          <w:color w:val="333333"/>
+          <w:shd w:val="clear" w:color="auto" w:fill="FFFFFF"/>
+        </w:rPr>
+        <w:tab/>
+      </w:r>
+      <w:r>
+        <w:rPr>
+          <w:color w:val="333333"/>
+          <w:shd w:val="clear" w:color="auto" w:fill="FFFFFF"/>
+        </w:rPr>
+        <w:t>;</w:t>
+      </w:r>
+      <w:r>
+        <w:rPr>
+          <w:color w:val="333333"/>
+          <w:shd w:val="clear" w:color="auto" w:fill="FFFFFF"/>
+        </w:rPr>
+        <w:t xml:space="preserve"> </w:t>
+      </w:r>
+      <w:r>
+        <w:rPr>
+          <w:color w:val="333333"/>
+          <w:shd w:val="clear" w:color="auto" w:fill="FFFFFF"/>
+        </w:rPr>
+        <w:t>load low</w:t>
+      </w:r>
+      <w:r>
+        <w:rPr>
+          <w:color w:val="333333"/>
+          <w:shd w:val="clear" w:color="auto" w:fill="FFFFFF"/>
+        </w:rPr>
+        <w:t xml:space="preserve"> word</w:t>
+      </w:r>
+      <w:r>
+        <w:rPr>
+          <w:color w:val="333333"/>
+          <w:shd w:val="clear" w:color="auto" w:fill="FFFFFF"/>
+        </w:rPr>
+        <w:t xml:space="preserve"> of </w:t>
+      </w:r>
+      <w:r>
+        <w:rPr>
+          <w:color w:val="333333"/>
+          <w:shd w:val="clear" w:color="auto" w:fill="FFFFFF"/>
+        </w:rPr>
+        <w:t>num</w:t>
+      </w:r>
+      <w:r>
+        <w:rPr>
+          <w:color w:val="333333"/>
+          <w:shd w:val="clear" w:color="auto" w:fill="FFFFFF"/>
+        </w:rPr>
+        <w:t>2</w:t>
+      </w:r>
+      <w:r>
+        <w:rPr>
+          <w:color w:val="333333"/>
+        </w:rPr>
+        <w:br/>
+      </w:r>
+      <w:r>
+        <w:rPr>
+          <w:color w:val="333333"/>
+          <w:shd w:val="clear" w:color="auto" w:fill="FFFFFF"/>
+        </w:rPr>
+        <w:t>       </w:t>
+      </w:r>
+    </w:p>
+    <w:p>
+      <w:pPr>
+        <w:spacing w:line="276" w:lineRule="auto"/>
+        <w:ind w:left="720"/>
+        <w:jc w:val="center"/>
+        <w:rPr>
+          <w:color w:val="333333"/>
+        </w:rPr>
+      </w:pPr>
+      <w:r>
+        <w:rPr>
+          <w:color w:val="333333"/>
+        </w:rPr>
+        <w:t>/* Now We Perform the Addition */</w:t>
+      </w:r>
+    </w:p>
+    <w:p>
+      <w:pPr>
+        <w:spacing w:line="276" w:lineRule="auto"/>
+        <w:jc w:val="center"/>
+        <w:rPr>
+          <w:color w:val="333333"/>
+        </w:rPr>
+      </w:pPr>
+    </w:p>
+    <w:p>
+      <w:pPr>
+        <w:spacing w:line="276" w:lineRule="auto"/>
+        <w:rPr>
+          <w:color w:val="333333"/>
+          <w:shd w:val="clear" w:color="auto" w:fill="FFFFFF"/>
+        </w:rPr>
+      </w:pPr>
+      <w:r>
+        <w:rPr>
+          <w:color w:val="333333"/>
+          <w:shd w:val="clear" w:color="auto" w:fill="FFFFFF"/>
+        </w:rPr>
+        <w:t>ADDS    R6, R2, R4</w:t>
+      </w:r>
+      <w:r>
+        <w:rPr>
+          <w:color w:val="333333"/>
+          <w:shd w:val="clear" w:color="auto" w:fill="FFFFFF"/>
+        </w:rPr>
+        <w:tab/>
+      </w:r>
+      <w:r>
+        <w:rPr>
+          <w:color w:val="333333"/>
+          <w:shd w:val="clear" w:color="auto" w:fill="FFFFFF"/>
+        </w:rPr>
+        <w:tab/>
+        <w:t xml:space="preserve">; </w:t>
+      </w:r>
+      <w:r>
+        <w:rPr>
+          <w:color w:val="333333"/>
+          <w:shd w:val="clear" w:color="auto" w:fill="FFFFFF"/>
+        </w:rPr>
+        <w:t xml:space="preserve">add </w:t>
+      </w:r>
+      <w:r>
+        <w:rPr>
+          <w:color w:val="333333"/>
+          <w:shd w:val="clear" w:color="auto" w:fill="FFFFFF"/>
+        </w:rPr>
+        <w:t>low word</w:t>
+      </w:r>
+      <w:r>
+        <w:rPr>
+          <w:color w:val="333333"/>
+          <w:shd w:val="clear" w:color="auto" w:fill="FFFFFF"/>
+        </w:rPr>
+        <w:t> and set carry</w:t>
+      </w:r>
+      <w:r>
+        <w:rPr>
+          <w:color w:val="333333"/>
+        </w:rPr>
+        <w:br/>
+      </w:r>
+      <w:r>
+        <w:rPr>
+          <w:color w:val="333333"/>
+          <w:shd w:val="clear" w:color="auto" w:fill="FFFFFF"/>
+        </w:rPr>
+        <w:t>        </w:t>
+      </w:r>
+      <w:r>
+        <w:rPr>
+          <w:color w:val="333333"/>
+          <w:shd w:val="clear" w:color="auto" w:fill="FFFFFF"/>
+        </w:rPr>
+        <w:tab/>
+      </w:r>
+      <w:r>
+        <w:rPr>
+          <w:color w:val="333333"/>
+          <w:shd w:val="clear" w:color="auto" w:fill="FFFFFF"/>
+        </w:rPr>
+        <w:t>ADC    R5, R1, R3        </w:t>
+      </w:r>
+      <w:r>
+        <w:rPr>
+          <w:color w:val="333333"/>
+          <w:shd w:val="clear" w:color="auto" w:fill="FFFFFF"/>
+        </w:rPr>
+        <w:tab/>
+      </w:r>
+      <w:r>
+        <w:rPr>
+          <w:color w:val="333333"/>
+          <w:shd w:val="clear" w:color="auto" w:fill="FFFFFF"/>
+        </w:rPr>
+        <w:t>;</w:t>
+      </w:r>
+      <w:r>
+        <w:rPr>
+          <w:color w:val="333333"/>
+          <w:shd w:val="clear" w:color="auto" w:fill="FFFFFF"/>
+        </w:rPr>
+        <w:t xml:space="preserve"> </w:t>
+      </w:r>
+      <w:r>
+        <w:rPr>
+          <w:color w:val="333333"/>
+          <w:shd w:val="clear" w:color="auto" w:fill="FFFFFF"/>
+        </w:rPr>
+        <w:t xml:space="preserve">add </w:t>
+      </w:r>
+      <w:r>
+        <w:rPr>
+          <w:color w:val="333333"/>
+          <w:shd w:val="clear" w:color="auto" w:fill="FFFFFF"/>
+        </w:rPr>
+        <w:t>high word</w:t>
+      </w:r>
+      <w:r>
+        <w:rPr>
+          <w:color w:val="333333"/>
+          <w:shd w:val="clear" w:color="auto" w:fill="FFFFFF"/>
+        </w:rPr>
+        <w:t xml:space="preserve"> including carry</w:t>
+      </w:r>
+      <w:r>
+        <w:rPr>
+          <w:color w:val="333333"/>
+        </w:rPr>
+        <w:br/>
+      </w:r>
+      <w:r>
+        <w:rPr>
+          <w:color w:val="333333"/>
+          <w:shd w:val="clear" w:color="auto" w:fill="FFFFFF"/>
+        </w:rPr>
+        <w:t>       </w:t>
+      </w:r>
+    </w:p>
+    <w:p>
+      <w:pPr>
+        <w:spacing w:line="276" w:lineRule="auto"/>
+        <w:jc w:val="center"/>
+        <w:rPr>
+          <w:color w:val="333333"/>
+          <w:shd w:val="clear" w:color="auto" w:fill="FFFFFF"/>
+        </w:rPr>
+      </w:pPr>
+      <w:r>
+        <w:rPr>
+          <w:color w:val="333333"/>
+        </w:rPr>
+        <w:t>/* Store Result in Registers */</w:t>
+      </w:r>
+      <w:r>
+        <w:rPr>
+          <w:color w:val="333333"/>
+        </w:rPr>
+        <w:br/>
+      </w:r>
+    </w:p>
+    <w:p>
+      <w:pPr>
+        <w:spacing w:line="276" w:lineRule="auto"/>
+        <w:rPr>
+          <w:color w:val="333333"/>
+          <w:shd w:val="clear" w:color="auto" w:fill="FFFFFF"/>
+        </w:rPr>
+      </w:pPr>
+      <w:r>
+        <w:rPr>
+          <w:color w:val="333333"/>
+          <w:shd w:val="clear" w:color="auto" w:fill="FFFFFF"/>
+        </w:rPr>
+        <w:t>LDR    R0, =</w:t>
+      </w:r>
+      <w:r>
+        <w:rPr>
+          <w:color w:val="333333"/>
+          <w:shd w:val="clear" w:color="auto" w:fill="FFFFFF"/>
+        </w:rPr>
+        <w:t>Answer</w:t>
+      </w:r>
+      <w:r>
+        <w:rPr>
+          <w:color w:val="333333"/>
+          <w:shd w:val="clear" w:color="auto" w:fill="FFFFFF"/>
+        </w:rPr>
+        <w:t>        </w:t>
+      </w:r>
+      <w:r>
+        <w:rPr>
+          <w:color w:val="333333"/>
+          <w:shd w:val="clear" w:color="auto" w:fill="FFFFFF"/>
+        </w:rPr>
+        <w:tab/>
+      </w:r>
+      <w:r>
+        <w:rPr>
+          <w:color w:val="333333"/>
+          <w:shd w:val="clear" w:color="auto" w:fill="FFFFFF"/>
+        </w:rPr>
+        <w:t>;</w:t>
+      </w:r>
+      <w:r>
+        <w:rPr>
+          <w:color w:val="333333"/>
+          <w:shd w:val="clear" w:color="auto" w:fill="FFFFFF"/>
+        </w:rPr>
+        <w:t xml:space="preserve"> </w:t>
+      </w:r>
+      <w:r>
+        <w:rPr>
+          <w:color w:val="333333"/>
+          <w:shd w:val="clear" w:color="auto" w:fill="FFFFFF"/>
+        </w:rPr>
+        <w:t xml:space="preserve">pointer to </w:t>
+      </w:r>
+      <w:r>
+        <w:rPr>
+          <w:color w:val="333333"/>
+          <w:shd w:val="clear" w:color="auto" w:fill="FFFFFF"/>
+        </w:rPr>
+        <w:t>answer</w:t>
+      </w:r>
+      <w:r>
+        <w:rPr>
+          <w:color w:val="333333"/>
+        </w:rPr>
+        <w:br/>
+      </w:r>
+      <w:r>
+        <w:rPr>
+          <w:color w:val="333333"/>
+          <w:shd w:val="clear" w:color="auto" w:fill="FFFFFF"/>
+        </w:rPr>
+        <w:t>        </w:t>
+      </w:r>
+      <w:r>
+        <w:rPr>
+          <w:color w:val="333333"/>
+          <w:shd w:val="clear" w:color="auto" w:fill="FFFFFF"/>
+        </w:rPr>
+        <w:tab/>
+      </w:r>
+      <w:r>
+        <w:rPr>
+          <w:color w:val="333333"/>
+          <w:shd w:val="clear" w:color="auto" w:fill="FFFFFF"/>
+        </w:rPr>
+        <w:t>STR    R5, [R0]            </w:t>
+      </w:r>
+      <w:r>
+        <w:rPr>
+          <w:color w:val="333333"/>
+          <w:shd w:val="clear" w:color="auto" w:fill="FFFFFF"/>
+        </w:rPr>
+        <w:tab/>
+      </w:r>
+      <w:r>
+        <w:rPr>
+          <w:color w:val="333333"/>
+          <w:shd w:val="clear" w:color="auto" w:fill="FFFFFF"/>
+        </w:rPr>
+        <w:t>;</w:t>
+      </w:r>
+      <w:r>
+        <w:rPr>
+          <w:color w:val="333333"/>
+          <w:shd w:val="clear" w:color="auto" w:fill="FFFFFF"/>
+        </w:rPr>
+        <w:t xml:space="preserve"> </w:t>
+      </w:r>
+      <w:r>
+        <w:rPr>
+          <w:color w:val="333333"/>
+          <w:shd w:val="clear" w:color="auto" w:fill="FFFFFF"/>
+        </w:rPr>
+        <w:t xml:space="preserve">store </w:t>
+      </w:r>
+      <w:r>
+        <w:rPr>
+          <w:color w:val="333333"/>
+          <w:shd w:val="clear" w:color="auto" w:fill="FFFFFF"/>
+        </w:rPr>
+        <w:t>high word of answer</w:t>
+      </w:r>
+      <w:r>
+        <w:rPr>
+          <w:color w:val="333333"/>
+        </w:rPr>
+        <w:br/>
+      </w:r>
+      <w:r>
+        <w:rPr>
+          <w:color w:val="333333"/>
+          <w:shd w:val="clear" w:color="auto" w:fill="FFFFFF"/>
+        </w:rPr>
+        <w:t>        </w:t>
+      </w:r>
+      <w:r>
+        <w:rPr>
+          <w:color w:val="333333"/>
+          <w:shd w:val="clear" w:color="auto" w:fill="FFFFFF"/>
+        </w:rPr>
+        <w:tab/>
+      </w:r>
+      <w:r>
+        <w:rPr>
+          <w:color w:val="333333"/>
+          <w:shd w:val="clear" w:color="auto" w:fill="FFFFFF"/>
+        </w:rPr>
+        <w:t>STR    R6, [R0, #4]        </w:t>
+      </w:r>
+      <w:r>
+        <w:rPr>
+          <w:color w:val="333333"/>
+          <w:shd w:val="clear" w:color="auto" w:fill="FFFFFF"/>
+        </w:rPr>
+        <w:tab/>
+      </w:r>
+      <w:r>
+        <w:rPr>
+          <w:color w:val="333333"/>
+          <w:shd w:val="clear" w:color="auto" w:fill="FFFFFF"/>
+        </w:rPr>
+        <w:t>;</w:t>
+      </w:r>
+      <w:r>
+        <w:rPr>
+          <w:color w:val="333333"/>
+          <w:shd w:val="clear" w:color="auto" w:fill="FFFFFF"/>
+        </w:rPr>
+        <w:t xml:space="preserve"> </w:t>
+      </w:r>
+      <w:r>
+        <w:rPr>
+          <w:color w:val="333333"/>
+          <w:shd w:val="clear" w:color="auto" w:fill="FFFFFF"/>
+        </w:rPr>
+        <w:t xml:space="preserve">store </w:t>
+      </w:r>
+      <w:r>
+        <w:rPr>
+          <w:color w:val="333333"/>
+          <w:shd w:val="clear" w:color="auto" w:fill="FFFFFF"/>
+        </w:rPr>
+        <w:t>low word</w:t>
+      </w:r>
+      <w:r>
+        <w:rPr>
+          <w:color w:val="333333"/>
+          <w:shd w:val="clear" w:color="auto" w:fill="FFFFFF"/>
+        </w:rPr>
+        <w:t xml:space="preserve"> </w:t>
+      </w:r>
+      <w:r>
+        <w:rPr>
+          <w:color w:val="333333"/>
+          <w:shd w:val="clear" w:color="auto" w:fill="FFFFFF"/>
+        </w:rPr>
+        <w:t>of answer</w:t>
+      </w:r>
+    </w:p>
+    <w:p>
+      <w:pPr>
+        <w:spacing w:line="276" w:lineRule="auto"/>
+      </w:pPr>
+    </w:p>
+    <w:p>
+      <w:pPr>
+        <w:spacing w:line="276" w:lineRule="auto"/>
+      </w:pPr>
+    </w:p>
+    <w:p>
+      <w:pPr>
+        <w:spacing w:line="276" w:lineRule="auto"/>
+      </w:pPr>
+    </w:p>
+    <w:p>
+      <w:pPr>
+        <w:spacing w:line="276" w:lineRule="auto"/>
+      </w:pPr>
+    </w:p>
+    <w:p>
+      <w:pPr>
+        <w:spacing w:line="276" w:lineRule="auto"/>
+      </w:pPr>
+    </w:p>
+    <w:p>
+      <w:pPr>
+        <w:spacing w:line="276" w:lineRule="auto"/>
+      </w:pPr>
+    </w:p>
+    <w:p>
+      <w:pPr>
+        <w:spacing w:line="276" w:lineRule="auto"/>
+      </w:pPr>
+    </w:p>
+    <w:p>
+      <w:pPr>
+        <w:spacing w:line="276" w:lineRule="auto"/>
+      </w:pPr>
+    </w:p>
+    <w:p>
+      <w:pPr>
+        <w:spacing w:line="276" w:lineRule="auto"/>
+      </w:pPr>
+    </w:p>
+    <w:p>
+      <w:pPr>
+        <w:spacing w:line="276" w:lineRule="auto"/>
+      </w:pPr>
+    </w:p>
+    <w:p>
+      <w:pPr>
+        <w:ind w:firstLine="0"/>
+      </w:pPr>
+      <w:r>
+        <w:br w:type="page"/>
+      </w:r>
+    </w:p>
+    <w:p>
+      <w:pPr>
         <w:pStyle w:val="Heading1"/>
       </w:pPr>
-      <w:bookmarkStart w:id="32" w:name="_Toc523857473"/>
+      <w:bookmarkStart w:id="33" w:name="_Toc523921443"/>
       <w:r>
         <w:lastRenderedPageBreak/>
         <w:t>Registers in the ARM7TDMI</w:t>
       </w:r>
-      <w:bookmarkEnd w:id="32"/>
+      <w:bookmarkEnd w:id="33"/>
     </w:p>
     <w:p>
       <w:pPr>
@@ -7300,8 +8597,8 @@
                                   <w:szCs w:val="24"/>
                                 </w:rPr>
                               </w:pPr>
-                              <w:bookmarkStart w:id="33" w:name="_Toc523133492"/>
-                              <w:bookmarkStart w:id="34" w:name="_Toc523828648"/>
+                              <w:bookmarkStart w:id="34" w:name="_Toc523133492"/>
+                              <w:bookmarkStart w:id="35" w:name="_Toc523828648"/>
                               <w:r>
                                 <w:t xml:space="preserve">Figure </w:t>
                               </w:r>
@@ -7359,8 +8656,8 @@
                                 </w:rPr>
                                 <w:t>ATMEL (2004)</w:t>
                               </w:r>
-                              <w:bookmarkEnd w:id="33"/>
                               <w:bookmarkEnd w:id="34"/>
+                              <w:bookmarkEnd w:id="35"/>
                               <w:r>
                                 <w:fldChar w:fldCharType="end"/>
                               </w:r>
@@ -7399,8 +8696,8 @@
                             <w:szCs w:val="24"/>
                           </w:rPr>
                         </w:pPr>
-                        <w:bookmarkStart w:id="35" w:name="_Toc523133492"/>
-                        <w:bookmarkStart w:id="36" w:name="_Toc523828648"/>
+                        <w:bookmarkStart w:id="36" w:name="_Toc523133492"/>
+                        <w:bookmarkStart w:id="37" w:name="_Toc523828648"/>
                         <w:r>
                           <w:t xml:space="preserve">Figure </w:t>
                         </w:r>
@@ -7458,8 +8755,8 @@
                           </w:rPr>
                           <w:t>ATMEL (2004)</w:t>
                         </w:r>
-                        <w:bookmarkEnd w:id="35"/>
                         <w:bookmarkEnd w:id="36"/>
+                        <w:bookmarkEnd w:id="37"/>
                         <w:r>
                           <w:fldChar w:fldCharType="end"/>
                         </w:r>
@@ -7504,15 +8801,7 @@
         <w:t xml:space="preserve">the </w:t>
       </w:r>
       <w:r>
-        <w:t xml:space="preserve">ARM state, 16 general registers and one or two status registers are visible at any one time. The ARM state register set contains 16 directly accessible registers: R0 to R15. All of these except R15 are general-purpose and may </w:t>
-      </w:r>
-      <w:proofErr w:type="gramStart"/>
-      <w:r>
-        <w:t>be used</w:t>
-      </w:r>
-      <w:proofErr w:type="gramEnd"/>
-      <w:r>
-        <w:t xml:space="preserve"> to hold either data or address values. In addition to these, there is a seventeenth register </w:t>
+        <w:t xml:space="preserve">ARM state, 16 general registers and one or two status registers are visible at any one time. The ARM state register set contains 16 directly accessible registers: R0 to R15. All of these except R15 are general-purpose and may be used to hold either data or address values. In addition to these, there is a seventeenth register </w:t>
       </w:r>
       <w:r>
         <w:t xml:space="preserve">known as the </w:t>
@@ -7533,15 +8822,7 @@
         <w:t>.</w:t>
       </w:r>
       <w:r>
-        <w:t xml:space="preserve"> Another special-purpose register in the ARM7TDMI is known as the link register, which holds the address to return to when a function call completes. Register fourteen </w:t>
-      </w:r>
-      <w:proofErr w:type="gramStart"/>
-      <w:r>
-        <w:t>is used</w:t>
-      </w:r>
-      <w:proofErr w:type="gramEnd"/>
-      <w:r>
-        <w:t xml:space="preserve"> as the subroutine Link Register (LR) in the microprocessor. In privileged operating modes, an additional register known as the Saved Program Status Register (SPSR), is accessible. This register contains condition code flags and the mode bits which were saved as a result of an exception which caused entry into the current mode.</w:t>
+        <w:t xml:space="preserve"> Another special-purpose register in the ARM7TDMI is known as the link register, which holds the address to return to when a function call completes. Register fourteen is used as the subroutine Link Register (LR) in the microprocessor. In privileged operating modes, an additional register known as the Saved Program Status Register (SPSR), is accessible. This register contains condition code flags and the mode bits which were saved as a result of an exception which caused entry into the current mode.</w:t>
       </w:r>
       <w:r>
         <w:rPr>
@@ -7602,12 +8883,12 @@
       <w:pPr>
         <w:pStyle w:val="Heading2"/>
       </w:pPr>
-      <w:bookmarkStart w:id="37" w:name="_Toc523857474"/>
+      <w:bookmarkStart w:id="38" w:name="_Toc523921444"/>
       <w:r>
         <w:lastRenderedPageBreak/>
         <w:t>Control Bits</w:t>
       </w:r>
-      <w:bookmarkEnd w:id="37"/>
+      <w:bookmarkEnd w:id="38"/>
     </w:p>
     <w:p>
       <w:pPr>
@@ -7818,11 +9099,11 @@
       <w:pPr>
         <w:pStyle w:val="Heading1"/>
       </w:pPr>
-      <w:bookmarkStart w:id="38" w:name="_Toc523857475"/>
+      <w:bookmarkStart w:id="39" w:name="_Toc523921445"/>
       <w:r>
         <w:t>Cache and the ARM7TDMI</w:t>
       </w:r>
-      <w:bookmarkEnd w:id="38"/>
+      <w:bookmarkEnd w:id="39"/>
     </w:p>
     <w:p>
       <w:pPr>
@@ -8006,7 +9287,7 @@
       <w:pPr>
         <w:pStyle w:val="Heading1"/>
       </w:pPr>
-      <w:bookmarkStart w:id="39" w:name="_Toc523857476"/>
+      <w:bookmarkStart w:id="40" w:name="_Toc523921446"/>
       <w:r>
         <w:t xml:space="preserve">Memory </w:t>
       </w:r>
@@ -8015,197 +9296,6 @@
       </w:r>
       <w:r>
         <w:t xml:space="preserve"> the ARM7TDMI</w:t>
-      </w:r>
-      <w:bookmarkEnd w:id="39"/>
-    </w:p>
-    <w:p>
-      <w:pPr>
-        <w:jc w:val="both"/>
-      </w:pPr>
-      <w:r>
-        <w:t xml:space="preserve">The ARM7TDMI microprocessor treats memory as a linear collection of bytes numbered in ascending order from zero. For example, bytes zero to three might hold the first 32 bits and bytes four to seven may hold the second.  The ARM7TDMI processor is bi-endian meaning it can treat words in memory as </w:t>
-      </w:r>
-      <w:proofErr w:type="gramStart"/>
-      <w:r>
-        <w:t>being stored</w:t>
-      </w:r>
-      <w:proofErr w:type="gramEnd"/>
-      <w:r>
-        <w:t xml:space="preserve"> in either big or little endian, with </w:t>
-      </w:r>
-      <w:r>
-        <w:rPr>
-          <w:noProof/>
-        </w:rPr>
-        <w:t>little</w:t>
-      </w:r>
-      <w:r>
-        <w:rPr>
-          <w:noProof/>
-        </w:rPr>
-        <w:t>-</w:t>
-      </w:r>
-      <w:r>
-        <w:rPr>
-          <w:noProof/>
-        </w:rPr>
-        <w:t>endian</w:t>
-      </w:r>
-      <w:r>
-        <w:t xml:space="preserve"> being the traditional format for ARM Processors.  Little endian format on the microprocessor can be quite beneficial since numbers are calculated by the CPU starting with the least significant digits, meaning little-endian numbers are already set up for the processing order. </w:t>
-      </w:r>
-      <w:r>
-        <w:fldChar w:fldCharType="begin"/>
-      </w:r>
-      <w:r>
-        <w:instrText xml:space="preserve"> ADDIN EN.CITE &lt;EndNote&gt;&lt;Cite&gt;&lt;Author&gt;ATMEL&lt;/Author&gt;&lt;Year&gt;2004&lt;/Year&gt;&lt;RecNum&gt;6&lt;/RecNum&gt;&lt;DisplayText&gt;(ATMEL, 2004)&lt;/DisplayText&gt;&lt;record&gt;&lt;rec-number&gt;6&lt;/rec-number&gt;&lt;foreign-keys&gt;&lt;key app="EN" db-id="sztd0aewezsrs7e2rpaparrvv2vawsezsfp0" timestamp="1535265940"&gt;6&lt;/key&gt;&lt;/foreign-keys&gt;&lt;ref-type name="Electronic Article"&gt;43&lt;/ref-type&gt;&lt;contributors&gt;&lt;authors&gt;&lt;author&gt;ATMEL&lt;/author&gt;&lt;/authors&gt;&lt;/contributors&gt;&lt;titles&gt;&lt;title&gt;ARM7TDMI Technical Reference Manual&lt;/title&gt;&lt;secondary-title&gt;Infocentre ARM&lt;/secondary-title&gt;&lt;/titles&gt;&lt;periodical&gt;&lt;full-title&gt;Infocentre ARM&lt;/full-title&gt;&lt;/periodical&gt;&lt;dates&gt;&lt;year&gt;2004&lt;/year&gt;&lt;/dates&gt;&lt;urls&gt;&lt;related-urls&gt;&lt;url&gt;http://infocenter.arm.com/help/index.jsp?topic=/com.arm.doc.ddi0210c/CACBCAAE.html&lt;/url&gt;&lt;/related-urls&gt;&lt;/urls&gt;&lt;access-date&gt;August/20/2018&lt;/access-date&gt;&lt;/record&gt;&lt;/Cite&gt;&lt;/EndNote&gt;</w:instrText>
-      </w:r>
-      <w:r>
-        <w:fldChar w:fldCharType="separate"/>
-      </w:r>
-      <w:r>
-        <w:rPr>
-          <w:noProof/>
-        </w:rPr>
-        <w:t>(ATMEL, 2004)</w:t>
-      </w:r>
-      <w:r>
-        <w:fldChar w:fldCharType="end"/>
-      </w:r>
-    </w:p>
-    <w:p>
-      <w:pPr>
-        <w:jc w:val="both"/>
-      </w:pPr>
-      <w:r>
-        <w:t xml:space="preserve">Since the ARM7TDMI does not offer support for unaligned memory accesses, the processor features </w:t>
-      </w:r>
-      <w:r>
-        <w:t xml:space="preserve">various </w:t>
-      </w:r>
-      <w:r>
-        <w:t xml:space="preserve">workarounds to handle both unaligned data stores and unaligned data reads. For unaligned data </w:t>
-      </w:r>
-      <w:r>
-        <w:rPr>
-          <w:noProof/>
-        </w:rPr>
-        <w:t>stores</w:t>
-      </w:r>
-      <w:r>
-        <w:rPr>
-          <w:noProof/>
-        </w:rPr>
-        <w:t>,</w:t>
-      </w:r>
-      <w:r>
-        <w:t xml:space="preserve"> a half word store has register data bits [15:0] duplicated across the data bus and the memory controller will ignore the least significant bit of the address. For a byte store, register data bits [7:0] </w:t>
-      </w:r>
-      <w:proofErr w:type="gramStart"/>
-      <w:r>
-        <w:t>are duplicated</w:t>
-      </w:r>
-      <w:proofErr w:type="gramEnd"/>
-      <w:r>
-        <w:t xml:space="preserve"> on all </w:t>
-      </w:r>
-      <w:r>
-        <w:t>four-byte</w:t>
-      </w:r>
-      <w:r>
-        <w:t xml:space="preserve"> lanes of the data bus. For unaligned data reads, a half word read, the selected half word </w:t>
-      </w:r>
-      <w:proofErr w:type="gramStart"/>
-      <w:r>
-        <w:t>is placed</w:t>
-      </w:r>
-      <w:proofErr w:type="gramEnd"/>
-      <w:r>
-        <w:t xml:space="preserve"> on the bottom [15:0] bits in the register and the remaining bits are cleared to zero with the memory controller ignoring the least significant bit of the address. For a byte read, the selected byte is placed on bits [7:0] in the destination register and the remaining bits of the register are filled with zeros by the core</w:t>
-      </w:r>
-      <w:r>
-        <w:rPr>
-          <w:noProof/>
-        </w:rPr>
-        <w:t>.</w:t>
-      </w:r>
-      <w:r>
-        <w:rPr>
-          <w:noProof/>
-        </w:rPr>
-        <w:t xml:space="preserve"> </w:t>
-      </w:r>
-      <w:r>
-        <w:rPr>
-          <w:noProof/>
-        </w:rPr>
-        <w:fldChar w:fldCharType="begin"/>
-      </w:r>
-      <w:r>
-        <w:rPr>
-          <w:noProof/>
-        </w:rPr>
-        <w:instrText xml:space="preserve"> </w:instrText>
-      </w:r>
-      <w:r>
-        <w:rPr>
-          <w:noProof/>
-        </w:rPr>
-        <w:fldChar w:fldCharType="separate"/>
-      </w:r>
-      <w:r>
-        <w:rPr>
-          <w:noProof/>
-        </w:rPr>
-        <w:t>(2008)</w:t>
-      </w:r>
-      <w:r>
-        <w:rPr>
-          <w:noProof/>
-        </w:rPr>
-        <w:fldChar w:fldCharType="end"/>
-      </w:r>
-      <w:r>
-        <w:rPr>
-          <w:noProof/>
-        </w:rPr>
-        <w:fldChar w:fldCharType="begin"/>
-      </w:r>
-      <w:r>
-        <w:rPr>
-          <w:noProof/>
-        </w:rPr>
-        <w:instrText xml:space="preserve"> ADDIN EN.CITE &lt;EndNote&gt;&lt;Cite&gt;&lt;Author&gt;ARM&lt;/Author&gt;&lt;Year&gt;2008&lt;/Year&gt;&lt;RecNum&gt;22&lt;/RecNum&gt;&lt;DisplayText&gt;(ARM, 2008)&lt;/DisplayText&gt;&lt;record&gt;&lt;rec-number&gt;22&lt;/rec-number&gt;&lt;foreign-keys&gt;&lt;key app="EN" db-id="sztd0aewezsrs7e2rpaparrvv2vawsezsfp0" timestamp="1536027184"&gt;22&lt;/key&gt;&lt;/foreign-keys&gt;&lt;ref-type name="Catalog"&gt;8&lt;/ref-type&gt;&lt;contributors&gt;&lt;authors&gt;&lt;author&gt;ARM&lt;/author&gt;&lt;/authors&gt;&lt;secondary-authors&gt;&lt;author&gt;ARM Technical Support Knowledge Articles&lt;/author&gt;&lt;/secondary-authors&gt;&lt;/contributors&gt;&lt;titles&gt;&lt;title&gt;What does the ARM7TDMI core read/write when using non aligned addresses?&lt;/title&gt;&lt;/titles&gt;&lt;number&gt;04/09/18&lt;/number&gt;&lt;dates&gt;&lt;year&gt;2008&lt;/year&gt;&lt;/dates&gt;&lt;urls&gt;&lt;related-urls&gt;&lt;url&gt;http://infocenter.arm.com/help/index.jsp?topic=/com.arm.doc.faqs/ka3772.html&lt;/url&gt;&lt;/related-urls&gt;&lt;/urls&gt;&lt;/record&gt;&lt;/Cite&gt;&lt;/EndNote&gt;</w:instrText>
-      </w:r>
-      <w:r>
-        <w:rPr>
-          <w:noProof/>
-        </w:rPr>
-        <w:fldChar w:fldCharType="separate"/>
-      </w:r>
-      <w:r>
-        <w:rPr>
-          <w:noProof/>
-        </w:rPr>
-        <w:t>(ARM, 2008)</w:t>
-      </w:r>
-      <w:r>
-        <w:fldChar w:fldCharType="end"/>
-      </w:r>
-    </w:p>
-    <w:p>
-      <w:r>
-        <w:br w:type="page"/>
-      </w:r>
-    </w:p>
-    <w:p>
-      <w:pPr>
-        <w:pStyle w:val="Heading1"/>
-      </w:pPr>
-      <w:bookmarkStart w:id="40" w:name="_Toc523857477"/>
-      <w:r>
-        <w:lastRenderedPageBreak/>
-        <w:t>Operating Modes of the ARM7TDMI</w:t>
       </w:r>
       <w:bookmarkEnd w:id="40"/>
     </w:p>
@@ -8214,32 +9304,28 @@
         <w:jc w:val="both"/>
       </w:pPr>
       <w:r>
-        <w:t xml:space="preserve">The ARM7TDMI microprocessor has seven different modes of operation: User mode, Fast interrupt mode, supervisor mode, abort mode and system mode. User mode is the usual ARM program execution state and </w:t>
-      </w:r>
-      <w:proofErr w:type="gramStart"/>
-      <w:r>
-        <w:t>is used</w:t>
-      </w:r>
-      <w:proofErr w:type="gramEnd"/>
-      <w:r>
-        <w:t xml:space="preserve"> for executing most application programs. Interrupt (IRQ) mode is for handling general-purpose interrupts. Fast Interrupt (FIQ) mode supports </w:t>
+        <w:t xml:space="preserve">The ARM7TDMI microprocessor treats memory as a linear collection of bytes numbered in ascending order from zero. For example, bytes zero to three might hold the first 32 bits and bytes four to seven may hold the second.  The ARM7TDMI processor is bi-endian meaning it can treat words in memory as being stored in either big or little endian, with </w:t>
       </w:r>
       <w:r>
         <w:rPr>
           <w:noProof/>
         </w:rPr>
-        <w:t>either</w:t>
-      </w:r>
-      <w:r>
-        <w:t xml:space="preserve"> a channel or data transfer process. Abort mode </w:t>
-      </w:r>
-      <w:proofErr w:type="gramStart"/>
-      <w:r>
-        <w:t>is entered</w:t>
-      </w:r>
-      <w:proofErr w:type="gramEnd"/>
-      <w:r>
-        <w:t xml:space="preserve"> after a data or instruction Prefetch Abort. Supervisor mode is a protected mode that is only available for the operating system. Finally, system mode is a privileged user mode that is also only available for the operating system. </w:t>
+        <w:t>little</w:t>
+      </w:r>
+      <w:r>
+        <w:rPr>
+          <w:noProof/>
+        </w:rPr>
+        <w:t>-</w:t>
+      </w:r>
+      <w:r>
+        <w:rPr>
+          <w:noProof/>
+        </w:rPr>
+        <w:t>endian</w:t>
+      </w:r>
+      <w:r>
+        <w:t xml:space="preserve"> being the traditional format for ARM Processors.  Little endian format on the microprocessor can be quite beneficial since numbers are calculated by the CPU starting with the least significant digits, meaning little-endian numbers are already set up for the processing order. </w:t>
       </w:r>
       <w:r>
         <w:fldChar w:fldCharType="begin"/>
@@ -8265,13 +9351,309 @@
         <w:jc w:val="both"/>
       </w:pPr>
       <w:r>
-        <w:br w:type="page"/>
+        <w:t xml:space="preserve">Since the ARM7TDMI does not offer support for unaligned memory accesses, the processor features </w:t>
+      </w:r>
+      <w:r>
+        <w:t xml:space="preserve">various </w:t>
+      </w:r>
+      <w:r>
+        <w:t xml:space="preserve">workarounds to handle both unaligned data stores and unaligned data reads. For unaligned data </w:t>
+      </w:r>
+      <w:r>
+        <w:rPr>
+          <w:noProof/>
+        </w:rPr>
+        <w:t>stores</w:t>
+      </w:r>
+      <w:r>
+        <w:rPr>
+          <w:noProof/>
+        </w:rPr>
+        <w:t>,</w:t>
+      </w:r>
+      <w:r>
+        <w:t xml:space="preserve"> a half word store has register data bits [15:0] duplicated across the data bus and the memory controller will ignore the least significant bit of the address. For a byte store, register data bits [7:0] are duplicated on all </w:t>
+      </w:r>
+      <w:r>
+        <w:t>four-byte</w:t>
+      </w:r>
+      <w:r>
+        <w:t xml:space="preserve"> lanes of the data bus. For unaligned data reads, a half word read, the selected half word is placed on the bottom [15:0] bits in the register and the remaining bits are cleared to zero with the memory controller ignoring the least significant bit of the address. For a byte read, the selected byte is placed on bits [7:0] in the destination register and the remaining bits of the register are filled with zeros by the core</w:t>
+      </w:r>
+      <w:r>
+        <w:rPr>
+          <w:noProof/>
+        </w:rPr>
+        <w:t>.</w:t>
+      </w:r>
+      <w:r>
+        <w:rPr>
+          <w:noProof/>
+        </w:rPr>
+        <w:t xml:space="preserve"> </w:t>
+      </w:r>
+      <w:r>
+        <w:rPr>
+          <w:noProof/>
+        </w:rPr>
+        <w:fldChar w:fldCharType="begin"/>
+      </w:r>
+      <w:r>
+        <w:rPr>
+          <w:noProof/>
+        </w:rPr>
+        <w:instrText xml:space="preserve"> </w:instrText>
+      </w:r>
+      <w:r>
+        <w:rPr>
+          <w:noProof/>
+        </w:rPr>
+        <w:fldChar w:fldCharType="separate"/>
+      </w:r>
+      <w:r>
+        <w:rPr>
+          <w:noProof/>
+        </w:rPr>
+        <w:t>(2008)</w:t>
+      </w:r>
+      <w:r>
+        <w:rPr>
+          <w:noProof/>
+        </w:rPr>
+        <w:fldChar w:fldCharType="end"/>
+      </w:r>
+      <w:r>
+        <w:rPr>
+          <w:noProof/>
+        </w:rPr>
+        <w:fldChar w:fldCharType="begin"/>
+      </w:r>
+      <w:r>
+        <w:rPr>
+          <w:noProof/>
+        </w:rPr>
+        <w:instrText xml:space="preserve"> ADDIN EN.CITE &lt;EndNote&gt;&lt;Cite&gt;&lt;Author&gt;ARM&lt;/Author&gt;&lt;Year&gt;2008&lt;/Year&gt;&lt;RecNum&gt;22&lt;/RecNum&gt;&lt;DisplayText&gt;(ARM, 2008)&lt;/DisplayText&gt;&lt;record&gt;&lt;rec-number&gt;22&lt;/rec-number&gt;&lt;foreign-keys&gt;&lt;key app="EN" db-id="sztd0aewezsrs7e2rpaparrvv2vawsezsfp0" timestamp="1536027184"&gt;22&lt;/key&gt;&lt;/foreign-keys&gt;&lt;ref-type name="Catalog"&gt;8&lt;/ref-type&gt;&lt;contributors&gt;&lt;authors&gt;&lt;author&gt;ARM&lt;/author&gt;&lt;/authors&gt;&lt;secondary-authors&gt;&lt;author&gt;ARM Technical Support Knowledge Articles&lt;/author&gt;&lt;/secondary-authors&gt;&lt;/contributors&gt;&lt;titles&gt;&lt;title&gt;What does the ARM7TDMI core read/write when using non aligned addresses?&lt;/title&gt;&lt;/titles&gt;&lt;number&gt;04/09/18&lt;/number&gt;&lt;dates&gt;&lt;year&gt;2008&lt;/year&gt;&lt;/dates&gt;&lt;urls&gt;&lt;related-urls&gt;&lt;url&gt;http://infocenter.arm.com/help/index.jsp?topic=/com.arm.doc.faqs/ka3772.html&lt;/url&gt;&lt;/related-urls&gt;&lt;/urls&gt;&lt;/record&gt;&lt;/Cite&gt;&lt;/EndNote&gt;</w:instrText>
+      </w:r>
+      <w:r>
+        <w:rPr>
+          <w:noProof/>
+        </w:rPr>
+        <w:fldChar w:fldCharType="separate"/>
+      </w:r>
+      <w:r>
+        <w:rPr>
+          <w:noProof/>
+        </w:rPr>
+        <w:t>(ARM, 2008)</w:t>
+      </w:r>
+      <w:r>
+        <w:fldChar w:fldCharType="end"/>
       </w:r>
     </w:p>
     <w:p>
-      <w:bookmarkStart w:id="41" w:name="_Toc523857478"/>
+      <w:r>
+        <w:br w:type="page"/>
+      </w:r>
+    </w:p>
+    <w:p>
+      <w:pPr>
+        <w:pStyle w:val="Heading1"/>
+      </w:pPr>
+      <w:bookmarkStart w:id="41" w:name="_Toc523921447"/>
       <w:r>
         <w:lastRenderedPageBreak/>
+        <w:t>Operating Modes of the ARM7TDMI</w:t>
+      </w:r>
+      <w:bookmarkEnd w:id="41"/>
+    </w:p>
+    <w:p>
+      <w:pPr>
+        <w:jc w:val="both"/>
+      </w:pPr>
+      <w:r>
+        <w:t xml:space="preserve">The ARM7TDMI microprocessor has seven different modes of operation: User mode, Fast interrupt mode, supervisor mode, abort mode and system mode. User mode is the usual ARM program execution state and is used for executing most application programs. Interrupt (IRQ) mode is for handling general-purpose interrupts. Fast Interrupt (FIQ) mode supports </w:t>
+      </w:r>
+      <w:r>
+        <w:rPr>
+          <w:noProof/>
+        </w:rPr>
+        <w:t>either</w:t>
+      </w:r>
+      <w:r>
+        <w:t xml:space="preserve"> a channel or data transfer process. Abort mode is entered after a data or instruction Prefetch Abort. Supervisor mode is a protected mode that is only available for the operating system. Finally, system mode is a privileged user mode that is also only available for the operating system. </w:t>
+      </w:r>
+      <w:r>
+        <w:fldChar w:fldCharType="begin"/>
+      </w:r>
+      <w:r>
+        <w:instrText xml:space="preserve"> ADDIN EN.CITE &lt;EndNote&gt;&lt;Cite&gt;&lt;Author&gt;ATMEL&lt;/Author&gt;&lt;Year&gt;2004&lt;/Year&gt;&lt;RecNum&gt;6&lt;/RecNum&gt;&lt;DisplayText&gt;(ATMEL, 2004)&lt;/DisplayText&gt;&lt;record&gt;&lt;rec-number&gt;6&lt;/rec-number&gt;&lt;foreign-keys&gt;&lt;key app="EN" db-id="sztd0aewezsrs7e2rpaparrvv2vawsezsfp0" timestamp="1535265940"&gt;6&lt;/key&gt;&lt;/foreign-keys&gt;&lt;ref-type name="Electronic Article"&gt;43&lt;/ref-type&gt;&lt;contributors&gt;&lt;authors&gt;&lt;author&gt;ATMEL&lt;/author&gt;&lt;/authors&gt;&lt;/contributors&gt;&lt;titles&gt;&lt;title&gt;ARM7TDMI Technical Reference Manual&lt;/title&gt;&lt;secondary-title&gt;Infocentre ARM&lt;/secondary-title&gt;&lt;/titles&gt;&lt;periodical&gt;&lt;full-title&gt;Infocentre ARM&lt;/full-title&gt;&lt;/periodical&gt;&lt;dates&gt;&lt;year&gt;2004&lt;/year&gt;&lt;/dates&gt;&lt;urls&gt;&lt;related-urls&gt;&lt;url&gt;http://infocenter.arm.com/help/index.jsp?topic=/com.arm.doc.ddi0210c/CACBCAAE.html&lt;/url&gt;&lt;/related-urls&gt;&lt;/urls&gt;&lt;access-date&gt;August/20/2018&lt;/access-date&gt;&lt;/record&gt;&lt;/Cite&gt;&lt;/EndNote&gt;</w:instrText>
+      </w:r>
+      <w:r>
+        <w:fldChar w:fldCharType="separate"/>
+      </w:r>
+      <w:r>
+        <w:rPr>
+          <w:noProof/>
+        </w:rPr>
+        <w:t>(ATMEL, 2004)</w:t>
+      </w:r>
+      <w:r>
+        <w:fldChar w:fldCharType="end"/>
+      </w:r>
+    </w:p>
+    <w:p>
+      <w:pPr>
+        <w:jc w:val="both"/>
+      </w:pPr>
+    </w:p>
+    <w:p>
+      <w:pPr>
+        <w:pStyle w:val="Heading2"/>
+      </w:pPr>
+      <w:bookmarkStart w:id="42" w:name="_Toc523921448"/>
+      <w:r>
+        <w:t xml:space="preserve">Low Power </w:t>
+      </w:r>
+      <w:r>
+        <w:t>Consumption</w:t>
+      </w:r>
+      <w:r>
+        <w:t xml:space="preserve"> (Sleep) Mode</w:t>
+      </w:r>
+      <w:bookmarkEnd w:id="42"/>
+    </w:p>
+    <w:p>
+      <w:pPr>
+        <w:jc w:val="both"/>
+      </w:pPr>
+      <w:r>
+        <w:t>The ARM7TDMI microprocessor core does not inherently contain a low power sleep mode. The architecture does however contain a way for extension of the instruction set the coprocessor interface. This interface can be taken advantage of in order to define a coprocessor instruction set that implements a low power consumption (sleep/hibernate) mode.</w:t>
+      </w:r>
+      <w:r>
+        <w:t xml:space="preserve"> </w:t>
+      </w:r>
+      <w:r>
+        <w:fldChar w:fldCharType="begin"/>
+      </w:r>
+      <w:r>
+        <w:instrText xml:space="preserve"> ADDIN EN.CITE &lt;EndNote&gt;&lt;Cite&gt;&lt;Author&gt;Semiconductor&lt;/Author&gt;&lt;Year&gt;2002&lt;/Year&gt;&lt;RecNum&gt;27&lt;/RecNum&gt;&lt;DisplayText&gt;(Semiconductor and Manor, 2002)&lt;/DisplayText&gt;&lt;record&gt;&lt;rec-number&gt;27&lt;/rec-number&gt;&lt;foreign-keys&gt;&lt;key app="EN" db-id="sztd0aewezsrs7e2rpaparrvv2vawsezsfp0" timestamp="1536114174"&gt;27&lt;/key&gt;&lt;/foreign-keys&gt;&lt;ref-type name="Generic"&gt;13&lt;/ref-type&gt;&lt;contributors&gt;&lt;authors&gt;&lt;author&gt;Semiconductor, Zarlink&lt;/author&gt;&lt;author&gt;Manor, Cheney&lt;/author&gt;&lt;/authors&gt;&lt;/contributors&gt;&lt;titles&gt;&lt;title&gt;GP4020 GPS baseband processor design Manual&lt;/title&gt;&lt;/titles&gt;&lt;dates&gt;&lt;year&gt;2002&lt;/year&gt;&lt;/dates&gt;&lt;urls&gt;&lt;/urls&gt;&lt;/record&gt;&lt;/Cite&gt;&lt;/EndNote&gt;</w:instrText>
+      </w:r>
+      <w:r>
+        <w:fldChar w:fldCharType="separate"/>
+      </w:r>
+      <w:r>
+        <w:rPr>
+          <w:noProof/>
+        </w:rPr>
+        <w:t>(Semiconductor and Manor, 2002)</w:t>
+      </w:r>
+      <w:r>
+        <w:fldChar w:fldCharType="end"/>
+      </w:r>
+    </w:p>
+    <w:p>
+      <w:pPr>
+        <w:jc w:val="both"/>
+      </w:pPr>
+    </w:p>
+    <w:p>
+      <w:pPr>
+        <w:pStyle w:val="Heading1"/>
+      </w:pPr>
+      <w:bookmarkStart w:id="43" w:name="_Toc523921449"/>
+      <w:r>
+        <w:t xml:space="preserve">Operating </w:t>
+      </w:r>
+      <w:r>
+        <w:t>Frequency</w:t>
+      </w:r>
+      <w:r>
+        <w:t xml:space="preserve"> of ARM7TDMI</w:t>
+      </w:r>
+      <w:bookmarkEnd w:id="43"/>
+    </w:p>
+    <w:p>
+      <w:pPr>
+        <w:jc w:val="both"/>
+      </w:pPr>
+      <w:r>
+        <w:t xml:space="preserve">Since the ARM7TDMI is a processing core, it is up to the manufacturer to set an appropriate operating frequency. Typically for the ARM7TDMI the operating frequency is anywhere between 20mhz to 60mhz with the typical frequency being 55mhz. </w:t>
+      </w:r>
+      <w:r>
+        <w:t xml:space="preserve">Assuming adequate thermal and power solutions, a higher frequency chip can perform a high number of MIPS. </w:t>
+      </w:r>
+      <w:r>
+        <w:t xml:space="preserve"> </w:t>
+      </w:r>
+    </w:p>
+    <w:p>
+      <w:pPr>
+        <w:ind w:firstLine="0"/>
+        <w:jc w:val="both"/>
+      </w:pPr>
+      <w:r>
+        <w:br w:type="page"/>
+      </w:r>
+    </w:p>
+    <w:p>
+      <w:pPr>
+        <w:pStyle w:val="Heading1"/>
+      </w:pPr>
+      <w:bookmarkStart w:id="44" w:name="_Toc523921450"/>
+      <w:r>
+        <w:lastRenderedPageBreak/>
+        <w:t>The Watchdog Timer</w:t>
+      </w:r>
+      <w:bookmarkEnd w:id="44"/>
+    </w:p>
+    <w:p>
+      <w:pPr>
+        <w:jc w:val="both"/>
+      </w:pPr>
+      <w:r>
+        <w:t>The Watchdog Timer is an electronic timer that provides security against a system lockup if the microprocessor becomes trapped in an endless loop.</w:t>
+      </w:r>
+      <w:r>
+        <w:t xml:space="preserve"> </w:t>
+      </w:r>
+      <w:r>
+        <w:t>On the ARM7TDMI, when the software runs in the normal state, a heartbeat signal prevents a reset of the microprocessor. When the microprocessor is switched to debug mode however, this heartbeat to the watchdog timer is stopped and the processer will be reset after some time.</w:t>
+      </w:r>
+      <w:r>
+        <w:t xml:space="preserve"> </w:t>
+      </w:r>
+      <w:r>
+        <w:fldChar w:fldCharType="begin"/>
+      </w:r>
+      <w:r>
+        <w:instrText xml:space="preserve"> ADDIN EN.CITE &lt;EndNote&gt;&lt;Cite&gt;&lt;Author&gt;Breeuwsma&lt;/Author&gt;&lt;Year&gt;2006&lt;/Year&gt;&lt;RecNum&gt;28&lt;/RecNum&gt;&lt;DisplayText&gt;(Breeuwsma, 2006)&lt;/DisplayText&gt;&lt;record&gt;&lt;rec-number&gt;28&lt;/rec-number&gt;&lt;foreign-keys&gt;&lt;key app="EN" db-id="sztd0aewezsrs7e2rpaparrvv2vawsezsfp0" timestamp="1536116747"&gt;28&lt;/key&gt;&lt;/foreign-keys&gt;&lt;ref-type name="Journal Article"&gt;17&lt;/ref-type&gt;&lt;contributors&gt;&lt;authors&gt;&lt;author&gt;Breeuwsma, MF&lt;/author&gt;&lt;/authors&gt;&lt;/contributors&gt;&lt;titles&gt;&lt;title&gt;Forensic imaging of embedded systems using JTAG (boundary-scan)&lt;/title&gt;&lt;secondary-title&gt;digital investigation&lt;/secondary-title&gt;&lt;/titles&gt;&lt;periodical&gt;&lt;full-title&gt;digital investigation&lt;/full-title&gt;&lt;/periodical&gt;&lt;pages&gt;32-42&lt;/pages&gt;&lt;volume&gt;3&lt;/volume&gt;&lt;number&gt;1&lt;/number&gt;&lt;dates&gt;&lt;year&gt;2006&lt;/year&gt;&lt;/dates&gt;&lt;isbn&gt;1742-2876&lt;/isbn&gt;&lt;urls&gt;&lt;/urls&gt;&lt;/record&gt;&lt;/Cite&gt;&lt;/EndNote&gt;</w:instrText>
+      </w:r>
+      <w:r>
+        <w:fldChar w:fldCharType="separate"/>
+      </w:r>
+      <w:r>
+        <w:rPr>
+          <w:noProof/>
+        </w:rPr>
+        <w:t>(Breeuwsma, 2006)</w:t>
+      </w:r>
+      <w:r>
+        <w:fldChar w:fldCharType="end"/>
+      </w:r>
+      <w:r>
+        <w:t xml:space="preserve"> </w:t>
+      </w:r>
+      <w:r>
+        <w:t xml:space="preserve">The ARM7TDMI does not however offer a software reset of the microprocessor. </w:t>
+      </w:r>
+    </w:p>
+    <w:p/>
+    <w:p>
+      <w:pPr>
+        <w:pStyle w:val="Heading1"/>
+      </w:pPr>
+      <w:bookmarkStart w:id="45" w:name="_Toc523921451"/>
+      <w:r>
         <w:t>T</w:t>
       </w:r>
       <w:r>
@@ -8280,7 +9662,7 @@
       <w:r>
         <w:t xml:space="preserve"> Instruction Set</w:t>
       </w:r>
-      <w:bookmarkEnd w:id="41"/>
+      <w:bookmarkEnd w:id="45"/>
     </w:p>
     <w:p>
       <w:r>
@@ -8741,11 +10123,14 @@
     </w:p>
     <w:p/>
     <w:p>
-      <w:bookmarkStart w:id="42" w:name="_Toc523857479"/>
+      <w:pPr>
+        <w:pStyle w:val="Heading2"/>
+      </w:pPr>
+      <w:bookmarkStart w:id="46" w:name="_Toc523921452"/>
       <w:r>
         <w:t>Multi-byte Shifting on the ARM7TDMI</w:t>
       </w:r>
-      <w:bookmarkEnd w:id="42"/>
+      <w:bookmarkEnd w:id="46"/>
     </w:p>
     <w:p>
       <w:r>
@@ -8785,15 +10170,7 @@
         <w:t xml:space="preserve"> The shifter</w:t>
       </w:r>
       <w:r>
-        <w:t xml:space="preserve"> operand </w:t>
-      </w:r>
-      <w:proofErr w:type="gramStart"/>
-      <w:r>
-        <w:t>is represented</w:t>
-      </w:r>
-      <w:proofErr w:type="gramEnd"/>
-      <w:r>
-        <w:t xml:space="preserve"> by the least-significant 12 bits of the instruction. It can take one of eleven forms</w:t>
+        <w:t xml:space="preserve"> operand is represented by the least-significant 12 bits of the instruction. It can take one of eleven forms</w:t>
       </w:r>
       <w:r>
         <w:t>. For immediate operands, the assembler will make substitutions of comparable instructions in order to create the desired immediate operand</w:t>
@@ -8866,20 +10243,64 @@
         <w:t>CMN R0, #1</w:t>
       </w:r>
     </w:p>
+    <w:p/>
     <w:p>
       <w:pPr>
-        <w:ind w:firstLine="0"/>
-      </w:pPr>
+        <w:pStyle w:val="Heading1"/>
+      </w:pPr>
+      <w:bookmarkStart w:id="47" w:name="_Toc523921453"/>
+      <w:r>
+        <w:t>Conclusion</w:t>
+      </w:r>
+      <w:bookmarkEnd w:id="47"/>
     </w:p>
     <w:p>
       <w:pPr>
-        <w:pStyle w:val="Title"/>
-      </w:pPr>
-      <w:r>
-        <w:t>BIBLIOGRAPHY</w:t>
+        <w:jc w:val="both"/>
+      </w:pPr>
+      <w:r>
+        <w:t xml:space="preserve">Overall the ARM7TDMI microprocessor is a fully-featured powerful processor with excellent power efficiency and a relatively small size. It supports a wide variety of instruction and allows to programmer to optimize for performance or code density depending on the use case. This makes the microprocessor has an excellent cost to performance ratio with the chip costing anywhere between $10 and $20. The frequency for most </w:t>
+      </w:r>
+      <w:r>
+        <w:t xml:space="preserve">chips containing the core is more than necessary for controllers and monitoring systems. These features make the ARM7TDMI microprocessor </w:t>
+      </w:r>
+      <w:r>
+        <w:t>ideal for embedded systems</w:t>
+      </w:r>
+      <w:r>
+        <w:t>.</w:t>
       </w:r>
     </w:p>
     <w:p>
+      <w:r>
+        <w:br w:type="page"/>
+      </w:r>
+    </w:p>
+    <w:p>
+      <w:pPr>
+        <w:pStyle w:val="Title"/>
+      </w:pPr>
+    </w:p>
+    <w:p>
+      <w:pPr>
+        <w:rPr>
+          <w:rFonts w:asciiTheme="majorHAnsi" w:eastAsiaTheme="majorEastAsia" w:hAnsiTheme="majorHAnsi" w:cstheme="majorBidi"/>
+        </w:rPr>
+      </w:pPr>
+      <w:r>
+        <w:br w:type="page"/>
+      </w:r>
+    </w:p>
+    <w:p>
+      <w:pPr>
+        <w:pStyle w:val="Title"/>
+      </w:pPr>
+      <w:r>
+        <w:lastRenderedPageBreak/>
+        <w:t>BIBLIOGRAPHY</w:t>
+      </w:r>
+    </w:p>
+    <w:p>
       <w:pPr>
         <w:pStyle w:val="EndNoteBibliography"/>
         <w:ind w:left="720" w:hanging="720"/>
@@ -8894,19 +10315,7 @@
         <w:fldChar w:fldCharType="separate"/>
       </w:r>
       <w:r>
-        <w:t xml:space="preserve">ARM 2008. What does the ARM7TDMI core read/write when using </w:t>
-      </w:r>
-      <w:r>
-        <w:t>non</w:t>
-      </w:r>
-      <w:r>
-        <w:t>-</w:t>
-      </w:r>
-      <w:r>
-        <w:t>aligned</w:t>
-      </w:r>
-      <w:r>
-        <w:t xml:space="preserve"> addresses? </w:t>
+        <w:t xml:space="preserve">ARM 2008. What does the ARM7TDMI core read/write when using non aligned addresses? </w:t>
       </w:r>
       <w:r>
         <w:rPr>
@@ -8915,16 +10324,7 @@
         <w:t>In:</w:t>
       </w:r>
       <w:r>
-        <w:t xml:space="preserve"> </w:t>
-      </w:r>
-      <w:r>
-        <w:t>A</w:t>
-      </w:r>
-      <w:r>
-        <w:t>RTICLES</w:t>
-      </w:r>
-      <w:r>
-        <w:t>, A. T. S. K. (ed.).</w:t>
+        <w:t xml:space="preserve"> ARTICLES, A. T. S. K. (ed.).</w:t>
       </w:r>
     </w:p>
     <w:p>
@@ -8980,10 +10380,7 @@
         <w:ind w:left="720" w:hanging="720"/>
       </w:pPr>
       <w:r>
-        <w:t>BONG-HO</w:t>
-      </w:r>
-      <w:r>
-        <w:t xml:space="preserve">, K. 1998. Introduction to Thumb. </w:t>
+        <w:t xml:space="preserve">BONG-HO, K. 1998. Introduction to Thumb. </w:t>
       </w:r>
       <w:r>
         <w:rPr>
@@ -8999,6 +10396,33 @@
       </w:r>
       <w:r>
         <w:t xml:space="preserve"> 2-10.</w:t>
+      </w:r>
+    </w:p>
+    <w:p>
+      <w:pPr>
+        <w:pStyle w:val="EndNoteBibliography"/>
+        <w:ind w:left="720" w:hanging="720"/>
+      </w:pPr>
+      <w:r>
+        <w:t xml:space="preserve">BREEUWSMA, M. 2006. Forensic imaging of embedded systems using JTAG (boundary-scan). </w:t>
+      </w:r>
+      <w:r>
+        <w:rPr>
+          <w:i/>
+        </w:rPr>
+        <w:t>digital investigation,</w:t>
+      </w:r>
+      <w:r>
+        <w:t xml:space="preserve"> 3</w:t>
+      </w:r>
+      <w:r>
+        <w:rPr>
+          <w:b/>
+        </w:rPr>
+        <w:t>,</w:t>
+      </w:r>
+      <w:r>
+        <w:t xml:space="preserve"> 32-42.</w:t>
       </w:r>
     </w:p>
     <w:p>
@@ -9065,22 +10489,7 @@
         <w:ind w:left="720" w:hanging="720"/>
       </w:pPr>
       <w:r>
-        <w:t>CHANG</w:t>
-      </w:r>
-      <w:r>
-        <w:t xml:space="preserve">, H., </w:t>
-      </w:r>
-      <w:r>
-        <w:t>LEE</w:t>
-      </w:r>
-      <w:r>
-        <w:t xml:space="preserve">, W. &amp; </w:t>
-      </w:r>
-      <w:r>
-        <w:t>SUNG</w:t>
-      </w:r>
-      <w:r>
-        <w:t>, W. Optimization of power consumption for an ARM7-based multimedia handheld device.  Circuits and Systems, 2003. ISCAS'03. Proceedings of the 2003 International Symposium on, 2003. IEEE, V-V.</w:t>
+        <w:t>CHANG, H., LEE, W. &amp; SUNG, W. Optimization of power consumption for an ARM7-based multimedia handheld device.  Circuits and Systems, 2003. ISCAS'03. Proceedings of the 2003 International Symposium on, 2003. IEEE, V-V.</w:t>
       </w:r>
     </w:p>
     <w:p>
@@ -9089,13 +10498,7 @@
         <w:ind w:left="720" w:hanging="720"/>
       </w:pPr>
       <w:r>
-        <w:t xml:space="preserve">DIBA, M. 2014. ARM Arithmetic and </w:t>
-      </w:r>
-      <w:r>
-        <w:t>Bitweise</w:t>
-      </w:r>
-      <w:r>
-        <w:t xml:space="preserve"> Instructions. </w:t>
+        <w:t xml:space="preserve">DIBA, M. 2014. ARM Arithmetic and Bitweise Instructions. </w:t>
       </w:r>
       <w:r>
         <w:rPr>
@@ -9128,16 +10531,7 @@
         <w:ind w:left="720" w:hanging="720"/>
       </w:pPr>
       <w:r>
-        <w:t>KERSHAW</w:t>
-      </w:r>
-      <w:r>
-        <w:t xml:space="preserve">, D., MCNIVEN, J. I., KEFFORD, D. L. &amp; </w:t>
-      </w:r>
-      <w:r>
-        <w:t>MANSELL</w:t>
-      </w:r>
-      <w:r>
-        <w:t>, D. H. 2009. Data processing apparatus and method for controlling access to registers. Google Patents.</w:t>
+        <w:t>KERSHAW, D., MCNIVEN, J. I., KEFFORD, D. L. &amp; MANSELL, D. H. 2009. Data processing apparatus and method for controlling access to registers. Google Patents.</w:t>
       </w:r>
     </w:p>
     <w:p>
@@ -9146,31 +10540,7 @@
         <w:ind w:left="720" w:hanging="720"/>
       </w:pPr>
       <w:r>
-        <w:t xml:space="preserve">LEE, I., </w:t>
-      </w:r>
-      <w:r>
-        <w:t>CHOI</w:t>
-      </w:r>
-      <w:r>
-        <w:t xml:space="preserve">, Y., </w:t>
-      </w:r>
-      <w:r>
-        <w:t>CHO</w:t>
-      </w:r>
-      <w:r>
-        <w:t xml:space="preserve">, Y., </w:t>
-      </w:r>
-      <w:r>
-        <w:t>JOO</w:t>
-      </w:r>
-      <w:r>
-        <w:t xml:space="preserve">, Y., LIM, H., SHIM, H. G. L. H., CHANG, N. J. I. D. &amp; </w:t>
-      </w:r>
-      <w:r>
-        <w:t>COMPUTERS</w:t>
-      </w:r>
-      <w:r>
-        <w:t>, T. O. 2004. Web-based energy exploration tool for embedded systems. 21</w:t>
+        <w:t>LEE, I., CHOI, Y., CHO, Y., JOO, Y., LIM, H., SHIM, H. G. L. H., CHANG, N. J. I. D. &amp; COMPUTERS, T. O. 2004. Web-based energy exploration tool for embedded systems. 21</w:t>
       </w:r>
       <w:r>
         <w:rPr>
@@ -9221,13 +10591,7 @@
         <w:ind w:left="720" w:hanging="720"/>
       </w:pPr>
       <w:r>
-        <w:t xml:space="preserve">PANDA, P. R., DUTT, N. D. &amp; </w:t>
-      </w:r>
-      <w:r>
-        <w:t>NICOLAU</w:t>
-      </w:r>
-      <w:r>
-        <w:t xml:space="preserve">, A. 2012. </w:t>
+        <w:t xml:space="preserve">PANDA, P. R., DUTT, N. D. &amp; NICOLAU, A. 2012. </w:t>
       </w:r>
       <w:r>
         <w:rPr>
@@ -9245,14 +10609,7 @@
         <w:ind w:left="720" w:hanging="720"/>
       </w:pPr>
       <w:r>
-        <w:lastRenderedPageBreak/>
-        <w:t xml:space="preserve">RAMKISHOR, K. &amp; GUNASHREE, V. </w:t>
-      </w:r>
-      <w:r>
-        <w:t>Real time</w:t>
-      </w:r>
-      <w:r>
-        <w:t xml:space="preserve"> implementation of MPEG-4 video decoder on ARM7TDMI.  Intelligent Multimedia, Video and Speech Processing, 2001. Proceedings of 2001 International Symposium on, 2001. IEEE, 522-526.</w:t>
+        <w:t>RAMKISHOR, K. &amp; GUNASHREE, V. Real time implementation of MPEG-4 video decoder on ARM7TDMI.  Intelligent Multimedia, Video and Speech Processing, 2001. Proceedings of 2001 International Symposium on, 2001. IEEE, 522-526.</w:t>
       </w:r>
     </w:p>
     <w:p>
@@ -9299,7 +10656,7 @@
         <w:ind w:left="720" w:hanging="720"/>
       </w:pPr>
       <w:r>
-        <w:t>SHEE, S. L. 2004. The ARM Architecture. Sydney: UNSW.</w:t>
+        <w:t>SEMICONDUCTOR, Z. &amp; MANOR, C. 2002. GP4020 GPS baseband processor design Manual.</w:t>
       </w:r>
     </w:p>
     <w:p>
@@ -9308,6 +10665,16 @@
         <w:ind w:left="720" w:hanging="720"/>
       </w:pPr>
       <w:r>
+        <w:t>SHEE, S. L. 2004. The ARM Architecture. Sydney: UNSW.</w:t>
+      </w:r>
+    </w:p>
+    <w:p>
+      <w:pPr>
+        <w:pStyle w:val="EndNoteBibliography"/>
+        <w:ind w:left="720" w:hanging="720"/>
+      </w:pPr>
+      <w:r>
+        <w:lastRenderedPageBreak/>
         <w:t xml:space="preserve">SUH, P. T. 2015. Arm Instructions I. </w:t>
       </w:r>
       <w:r>
@@ -9438,6 +10805,31 @@
       </w:r>
     </w:p>
     <w:p/>
+  </w:footnote>
+  <w:footnote w:id="1">
+    <w:p>
+      <w:pPr>
+        <w:pStyle w:val="FootnoteText"/>
+        <w:rPr>
+          <w:lang w:val="en-AU"/>
+        </w:rPr>
+      </w:pPr>
+      <w:r>
+        <w:rPr>
+          <w:rStyle w:val="FootnoteReference"/>
+        </w:rPr>
+        <w:footnoteRef/>
+      </w:r>
+      <w:r>
+        <w:t xml:space="preserve"> </w:t>
+      </w:r>
+      <w:r>
+        <w:rPr>
+          <w:lang w:val="en-AU"/>
+        </w:rPr>
+        <w:t xml:space="preserve">Note that in the ARM7TDMI, Little Endianness is the traditional format. Refer to section on memory on the ARM7TDMI for more information. </w:t>
+      </w:r>
+    </w:p>
   </w:footnote>
 </w:footnotes>
 </file>
@@ -11119,7 +12511,6 @@
   <w:style w:type="character" w:default="1" w:styleId="DefaultParagraphFont">
     <w:name w:val="Default Paragraph Font"/>
     <w:uiPriority w:val="1"/>
-    <w:semiHidden/>
     <w:unhideWhenUsed/>
   </w:style>
   <w:style w:type="table" w:default="1" w:styleId="TableNormal">
@@ -13399,7 +14790,7 @@
     <w:charset w:val="00"/>
     <w:family w:val="roman"/>
     <w:pitch w:val="variable"/>
-    <w:sig w:usb0="E0002EFF" w:usb1="C000785B" w:usb2="00000009" w:usb3="00000000" w:csb0="000001FF" w:csb1="00000000"/>
+    <w:sig w:usb0="E0002AFF" w:usb1="C0007843" w:usb2="00000009" w:usb3="00000000" w:csb0="000001FF" w:csb1="00000000"/>
   </w:font>
   <w:font w:name="Courier New">
     <w:panose1 w:val="02070309020205020404"/>
@@ -13450,7 +14841,7 @@
     <w:charset w:val="00"/>
     <w:family w:val="swiss"/>
     <w:pitch w:val="variable"/>
-    <w:sig w:usb0="E0002AFF" w:usb1="C000247B" w:usb2="00000009" w:usb3="00000000" w:csb0="000001FF" w:csb1="00000000"/>
+    <w:sig w:usb0="E0002AFF" w:usb1="4000ACFF" w:usb2="00000001" w:usb3="00000000" w:csb0="000001FF" w:csb1="00000000"/>
   </w:font>
   <w:font w:name="Cambria Math">
     <w:panose1 w:val="02040503050406030204"/>
@@ -13464,7 +14855,7 @@
     <w:charset w:val="00"/>
     <w:family w:val="swiss"/>
     <w:pitch w:val="variable"/>
-    <w:sig w:usb0="E0002AFF" w:usb1="C000247B" w:usb2="00000009" w:usb3="00000000" w:csb0="000001FF" w:csb1="00000000"/>
+    <w:sig w:usb0="A0002AEF" w:usb1="4000207B" w:usb2="00000000" w:usb3="00000000" w:csb0="000001FF" w:csb1="00000000"/>
   </w:font>
 </w:fonts>
 </file>
@@ -13486,6 +14877,7 @@
   <w:rsids>
     <w:rsidRoot w:val="00872341"/>
     <w:rsid w:val="000C4A13"/>
+    <w:rsid w:val="0013495A"/>
     <w:rsid w:val="0016651A"/>
     <w:rsid w:val="001B79B8"/>
     <w:rsid w:val="00336891"/>
@@ -15990,7 +17382,7 @@
 </file>
 
 <file path=customXml/itemProps2.xml><?xml version="1.0" encoding="utf-8"?>
-<ds:datastoreItem xmlns:ds="http://schemas.openxmlformats.org/officeDocument/2006/customXml" ds:itemID="{96F63F7F-3468-4718-9C67-65327BDAAE78}">
+<ds:datastoreItem xmlns:ds="http://schemas.openxmlformats.org/officeDocument/2006/customXml" ds:itemID="{352438A6-91FF-43C9-A356-F19BBACF17AB}">
   <ds:schemaRefs>
     <ds:schemaRef ds:uri="http://schemas.openxmlformats.org/officeDocument/2006/bibliography"/>
   </ds:schemaRefs>

</xml_diff>